<commit_message>
add Q4 file, unfinished, f_ele should be modified
</commit_message>
<xml_diff>
--- a/FEM-Code-Report.docx
+++ b/FEM-Code-Report.docx
@@ -268,6 +268,301 @@
         <w:jc w:val="left"/>
         <w:rPr>
           <w:rFonts w:ascii="Times New Roman" w:eastAsia="宋体" w:hAnsi="Times New Roman" w:cs="Times New Roman"/>
+          <w:kern w:val="0"/>
+          <w:szCs w:val="21"/>
+        </w:rPr>
+      </w:pPr>
+    </w:p>
+    <w:p>
+      <w:pPr>
+        <w:widowControl/>
+        <w:jc w:val="left"/>
+        <w:rPr>
+          <w:rFonts w:ascii="Times New Roman" w:eastAsia="宋体" w:hAnsi="Times New Roman" w:cs="Times New Roman"/>
+          <w:kern w:val="0"/>
+          <w:szCs w:val="21"/>
+        </w:rPr>
+      </w:pPr>
+    </w:p>
+    <w:p>
+      <w:pPr>
+        <w:widowControl/>
+        <w:jc w:val="left"/>
+        <w:rPr>
+          <w:rFonts w:ascii="Times New Roman" w:eastAsia="宋体" w:hAnsi="Times New Roman" w:cs="Times New Roman"/>
+          <w:kern w:val="0"/>
+          <w:szCs w:val="21"/>
+        </w:rPr>
+      </w:pPr>
+    </w:p>
+    <w:p>
+      <w:pPr>
+        <w:widowControl/>
+        <w:jc w:val="left"/>
+        <w:rPr>
+          <w:rFonts w:ascii="Times New Roman" w:eastAsia="宋体" w:hAnsi="Times New Roman" w:cs="Times New Roman"/>
+          <w:kern w:val="0"/>
+          <w:szCs w:val="21"/>
+        </w:rPr>
+      </w:pPr>
+    </w:p>
+    <w:p>
+      <w:pPr>
+        <w:widowControl/>
+        <w:jc w:val="left"/>
+        <w:rPr>
+          <w:rFonts w:ascii="Times New Roman" w:eastAsia="宋体" w:hAnsi="Times New Roman" w:cs="Times New Roman"/>
+          <w:kern w:val="0"/>
+          <w:szCs w:val="21"/>
+        </w:rPr>
+      </w:pPr>
+    </w:p>
+    <w:p>
+      <w:pPr>
+        <w:widowControl/>
+        <w:jc w:val="left"/>
+        <w:rPr>
+          <w:rFonts w:ascii="Times New Roman" w:eastAsia="宋体" w:hAnsi="Times New Roman" w:cs="Times New Roman"/>
+          <w:kern w:val="0"/>
+          <w:szCs w:val="21"/>
+        </w:rPr>
+      </w:pPr>
+    </w:p>
+    <w:p>
+      <w:pPr>
+        <w:widowControl/>
+        <w:jc w:val="left"/>
+        <w:rPr>
+          <w:rFonts w:ascii="Times New Roman" w:eastAsia="宋体" w:hAnsi="Times New Roman" w:cs="Times New Roman"/>
+          <w:kern w:val="0"/>
+          <w:szCs w:val="21"/>
+        </w:rPr>
+      </w:pPr>
+    </w:p>
+    <w:p>
+      <w:pPr>
+        <w:widowControl/>
+        <w:jc w:val="left"/>
+        <w:rPr>
+          <w:rFonts w:ascii="Times New Roman" w:eastAsia="宋体" w:hAnsi="Times New Roman" w:cs="Times New Roman"/>
+          <w:kern w:val="0"/>
+          <w:szCs w:val="21"/>
+        </w:rPr>
+      </w:pPr>
+    </w:p>
+    <w:p>
+      <w:pPr>
+        <w:widowControl/>
+        <w:jc w:val="left"/>
+        <w:rPr>
+          <w:rFonts w:ascii="Times New Roman" w:eastAsia="宋体" w:hAnsi="Times New Roman" w:cs="Times New Roman"/>
+          <w:kern w:val="0"/>
+          <w:szCs w:val="21"/>
+        </w:rPr>
+      </w:pPr>
+    </w:p>
+    <w:p>
+      <w:pPr>
+        <w:widowControl/>
+        <w:jc w:val="left"/>
+        <w:rPr>
+          <w:rFonts w:ascii="Times New Roman" w:eastAsia="宋体" w:hAnsi="Times New Roman" w:cs="Times New Roman" w:hint="eastAsia"/>
+          <w:kern w:val="0"/>
+          <w:szCs w:val="21"/>
+        </w:rPr>
+      </w:pPr>
+    </w:p>
+    <w:p>
+      <w:pPr>
+        <w:widowControl/>
+        <w:jc w:val="left"/>
+        <w:rPr>
+          <w:rFonts w:ascii="宋体" w:eastAsia="宋体" w:hAnsi="宋体" w:cs="宋体" w:hint="eastAsia"/>
+          <w:kern w:val="0"/>
+          <w:sz w:val="24"/>
+          <w:szCs w:val="24"/>
+        </w:rPr>
+      </w:pPr>
+      <w:r>
+        <w:rPr>
+          <w:rFonts w:ascii="Times New Roman" w:eastAsia="宋体" w:hAnsi="Times New Roman" w:cs="Times New Roman" w:hint="eastAsia"/>
+          <w:kern w:val="0"/>
+          <w:szCs w:val="21"/>
+        </w:rPr>
+        <w:t>2</w:t>
+      </w:r>
+      <w:r>
+        <w:rPr>
+          <w:rFonts w:ascii="Times New Roman" w:eastAsia="宋体" w:hAnsi="Times New Roman" w:cs="Times New Roman"/>
+          <w:kern w:val="0"/>
+          <w:szCs w:val="21"/>
+        </w:rPr>
+        <w:t>.</w:t>
+      </w:r>
+      <w:r>
+        <w:rPr>
+          <w:rFonts w:ascii="Times New Roman" w:hAnsi="Times New Roman" w:cs="Times New Roman"/>
+          <w:color w:val="000000"/>
+          <w:szCs w:val="21"/>
+        </w:rPr>
+        <w:t xml:space="preserve"> </w:t>
+      </w:r>
+      <w:r>
+        <w:rPr>
+          <w:rFonts w:ascii="Times New Roman" w:eastAsia="宋体" w:hAnsi="Times New Roman" w:cs="Times New Roman"/>
+          <w:color w:val="000000"/>
+          <w:kern w:val="0"/>
+          <w:szCs w:val="21"/>
+        </w:rPr>
+        <w:t xml:space="preserve">Determine the value of </w:t>
+      </w:r>
+      <m:oMath>
+        <m:sSubSup>
+          <m:sSubSupPr>
+            <m:ctrlPr>
+              <w:rPr>
+                <w:rFonts w:ascii="Cambria Math" w:eastAsia="宋体" w:hAnsi="Cambria Math" w:cs="Times New Roman"/>
+                <w:i/>
+                <w:color w:val="000000"/>
+                <w:kern w:val="0"/>
+                <w:szCs w:val="21"/>
+              </w:rPr>
+            </m:ctrlPr>
+          </m:sSubSupPr>
+          <m:e>
+            <m:r>
+              <w:rPr>
+                <w:rFonts w:ascii="Cambria Math" w:eastAsia="宋体" w:hAnsi="Cambria Math" w:cs="Times New Roman" w:hint="eastAsia"/>
+                <w:color w:val="000000"/>
+                <w:kern w:val="0"/>
+                <w:szCs w:val="21"/>
+              </w:rPr>
+              <m:t>λ</m:t>
+            </m:r>
+            <m:ctrlPr>
+              <w:rPr>
+                <w:rFonts w:ascii="Cambria Math" w:eastAsia="宋体" w:hAnsi="Cambria Math" w:cs="Times New Roman" w:hint="eastAsia"/>
+                <w:i/>
+                <w:color w:val="000000"/>
+                <w:kern w:val="0"/>
+                <w:szCs w:val="21"/>
+              </w:rPr>
+            </m:ctrlPr>
+          </m:e>
+          <m:sub>
+            <m:r>
+              <w:rPr>
+                <w:rFonts w:ascii="Cambria Math" w:eastAsia="宋体" w:hAnsi="Cambria Math" w:cs="Times New Roman"/>
+                <w:color w:val="000000"/>
+                <w:kern w:val="0"/>
+                <w:szCs w:val="21"/>
+              </w:rPr>
+              <m:t>eq</m:t>
+            </m:r>
+          </m:sub>
+          <m:sup>
+            <m:r>
+              <w:rPr>
+                <w:rFonts w:ascii="Cambria Math" w:eastAsia="宋体" w:hAnsi="Cambria Math" w:cs="Times New Roman"/>
+                <w:color w:val="000000"/>
+                <w:kern w:val="0"/>
+                <w:szCs w:val="21"/>
+              </w:rPr>
+              <m:t>h</m:t>
+            </m:r>
+          </m:sup>
+        </m:sSubSup>
+      </m:oMath>
+      <w:r>
+        <w:rPr>
+          <w:rFonts w:ascii="Cambria Math" w:eastAsia="宋体" w:hAnsi="Cambria Math" w:cs="宋体"/>
+          <w:color w:val="000000"/>
+          <w:kern w:val="0"/>
+          <w:sz w:val="15"/>
+          <w:szCs w:val="15"/>
+        </w:rPr>
+        <w:t xml:space="preserve"> </w:t>
+      </w:r>
+      <w:r>
+        <w:rPr>
+          <w:rFonts w:ascii="Times New Roman" w:eastAsia="宋体" w:hAnsi="Times New Roman" w:cs="Times New Roman"/>
+          <w:color w:val="000000"/>
+          <w:kern w:val="0"/>
+          <w:szCs w:val="21"/>
+        </w:rPr>
+        <w:t xml:space="preserve">in </w:t>
+      </w:r>
+      <w:proofErr w:type="spellStart"/>
+      <w:r>
+        <w:rPr>
+          <w:rFonts w:ascii="Times New Roman" w:eastAsia="宋体" w:hAnsi="Times New Roman" w:cs="Times New Roman"/>
+          <w:color w:val="000000"/>
+          <w:kern w:val="0"/>
+          <w:szCs w:val="21"/>
+        </w:rPr>
+        <w:t>Matlab</w:t>
+      </w:r>
+      <w:proofErr w:type="spellEnd"/>
+      <w:r>
+        <w:rPr>
+          <w:rFonts w:ascii="Times New Roman" w:eastAsia="宋体" w:hAnsi="Times New Roman" w:cs="Times New Roman"/>
+          <w:color w:val="000000"/>
+          <w:kern w:val="0"/>
+          <w:szCs w:val="21"/>
+        </w:rPr>
+        <w:t xml:space="preserve"> and verify this stability condition by your code.</w:t>
+      </w:r>
+    </w:p>
+    <w:p>
+      <w:pPr>
+        <w:widowControl/>
+        <w:jc w:val="left"/>
+        <w:rPr>
+          <w:rFonts w:ascii="Times New Roman" w:eastAsia="宋体" w:hAnsi="Times New Roman" w:cs="Times New Roman"/>
+          <w:kern w:val="0"/>
+          <w:szCs w:val="21"/>
+        </w:rPr>
+      </w:pPr>
+    </w:p>
+    <w:p>
+      <w:pPr>
+        <w:widowControl/>
+        <w:jc w:val="left"/>
+        <w:rPr>
+          <w:rFonts w:ascii="Times New Roman" w:eastAsia="宋体" w:hAnsi="Times New Roman" w:cs="Times New Roman"/>
+          <w:kern w:val="0"/>
+          <w:szCs w:val="21"/>
+        </w:rPr>
+      </w:pPr>
+    </w:p>
+    <w:p>
+      <w:pPr>
+        <w:widowControl/>
+        <w:jc w:val="left"/>
+        <w:rPr>
+          <w:rFonts w:ascii="Times New Roman" w:eastAsia="宋体" w:hAnsi="Times New Roman" w:cs="Times New Roman"/>
+          <w:kern w:val="0"/>
+          <w:szCs w:val="21"/>
+        </w:rPr>
+      </w:pPr>
+    </w:p>
+    <w:p>
+      <w:pPr>
+        <w:widowControl/>
+        <w:jc w:val="left"/>
+        <w:rPr>
+          <w:rFonts w:ascii="Times New Roman" w:eastAsia="宋体" w:hAnsi="Times New Roman" w:cs="Times New Roman"/>
+          <w:kern w:val="0"/>
+          <w:szCs w:val="21"/>
+        </w:rPr>
+      </w:pPr>
+    </w:p>
+    <w:p>
+      <w:pPr>
+        <w:widowControl/>
+        <w:jc w:val="left"/>
+        <w:rPr>
+          <w:rFonts w:ascii="Times New Roman" w:eastAsia="宋体" w:hAnsi="Times New Roman" w:cs="Times New Roman" w:hint="eastAsia"/>
           <w:kern w:val="0"/>
           <w:szCs w:val="21"/>
         </w:rPr>
@@ -848,6 +1143,16 @@
       <w:ind w:firstLineChars="200" w:firstLine="420"/>
     </w:pPr>
   </w:style>
+  <w:style w:type="character" w:styleId="a4">
+    <w:name w:val="Placeholder Text"/>
+    <w:basedOn w:val="a0"/>
+    <w:uiPriority w:val="99"/>
+    <w:semiHidden/>
+    <w:rsid w:val="002A69DE"/>
+    <w:rPr>
+      <w:color w:val="666666"/>
+    </w:rPr>
+  </w:style>
 </w:styles>
 </file>
 

</xml_diff>

<commit_message>
Remaining Q1 and Q4 to be solved
</commit_message>
<xml_diff>
--- a/FEM-Code-Report.docx
+++ b/FEM-Code-Report.docx
@@ -40,157 +40,157 @@
         <w:widowControl/>
         <w:jc w:val="left"/>
         <w:rPr>
+          <w:rFonts w:ascii="Times New Roman" w:eastAsia="宋体" w:hAnsi="Times New Roman" w:cs="Times New Roman"/>
+          <w:color w:val="000000"/>
+          <w:kern w:val="0"/>
+          <w:szCs w:val="21"/>
+        </w:rPr>
+      </w:pPr>
+      <w:r>
+        <w:rPr>
+          <w:rFonts w:ascii="Times New Roman" w:eastAsia="宋体" w:hAnsi="Times New Roman" w:cs="Times New Roman"/>
+          <w:color w:val="000000"/>
+          <w:kern w:val="0"/>
+          <w:szCs w:val="21"/>
+        </w:rPr>
+        <w:t>1.</w:t>
+      </w:r>
+      <w:r>
+        <w:rPr>
+          <w:rFonts w:ascii="Times New Roman" w:eastAsia="宋体" w:hAnsi="Times New Roman" w:cs="Times New Roman"/>
+          <w:color w:val="000000"/>
+          <w:kern w:val="0"/>
+          <w:szCs w:val="21"/>
+        </w:rPr>
+        <w:t xml:space="preserve"> </w:t>
+      </w:r>
+      <w:r>
+        <w:rPr>
+          <w:rFonts w:ascii="Times New Roman" w:eastAsia="宋体" w:hAnsi="Times New Roman" w:cs="Times New Roman"/>
+          <w:color w:val="000000"/>
+          <w:kern w:val="0"/>
+          <w:szCs w:val="21"/>
+        </w:rPr>
+        <w:t>Report the errors and convergence rates measured in L2 and H1 norms (refer to Homework 5)</w:t>
+      </w:r>
+    </w:p>
+    <w:p>
+      <w:pPr>
+        <w:widowControl/>
+        <w:jc w:val="left"/>
+        <w:rPr>
+          <w:rFonts w:ascii="Times New Roman" w:eastAsia="宋体" w:hAnsi="Times New Roman" w:cs="Times New Roman"/>
+          <w:kern w:val="0"/>
+          <w:szCs w:val="21"/>
+        </w:rPr>
+      </w:pPr>
+    </w:p>
+    <w:p>
+      <w:pPr>
+        <w:widowControl/>
+        <w:jc w:val="left"/>
+        <w:rPr>
+          <w:rFonts w:ascii="Times New Roman" w:eastAsia="宋体" w:hAnsi="Times New Roman" w:cs="Times New Roman"/>
+          <w:kern w:val="0"/>
+          <w:szCs w:val="21"/>
+        </w:rPr>
+      </w:pPr>
+      <w:r>
+        <w:rPr>
+          <w:rFonts w:ascii="Times New Roman" w:eastAsia="宋体" w:hAnsi="Times New Roman" w:cs="Times New Roman"/>
+          <w:kern w:val="0"/>
+          <w:szCs w:val="21"/>
+        </w:rPr>
+        <w:t xml:space="preserve">Change </w:t>
+      </w:r>
+      <w:r>
+        <w:rPr>
+          <w:rFonts w:ascii="Times New Roman" w:eastAsia="宋体" w:hAnsi="Times New Roman" w:cs="Times New Roman"/>
+          <w:kern w:val="0"/>
+          <w:szCs w:val="21"/>
+        </w:rPr>
+        <w:t xml:space="preserve">the </w:t>
+      </w:r>
+      <w:proofErr w:type="spellStart"/>
+      <w:r>
+        <w:rPr>
+          <w:rFonts w:ascii="Times New Roman" w:eastAsia="宋体" w:hAnsi="Times New Roman" w:cs="Times New Roman"/>
+          <w:kern w:val="0"/>
+          <w:szCs w:val="21"/>
+        </w:rPr>
+        <w:t>hh</w:t>
+      </w:r>
+      <w:proofErr w:type="spellEnd"/>
+      <w:r>
+        <w:rPr>
+          <w:rFonts w:ascii="Times New Roman" w:eastAsia="宋体" w:hAnsi="Times New Roman" w:cs="Times New Roman"/>
+          <w:kern w:val="0"/>
+          <w:szCs w:val="21"/>
+        </w:rPr>
+        <w:t xml:space="preserve"> </w:t>
+      </w:r>
+      <w:r>
+        <w:rPr>
+          <w:rFonts w:ascii="Times New Roman" w:eastAsia="宋体" w:hAnsi="Times New Roman" w:cs="Times New Roman"/>
+          <w:kern w:val="0"/>
+          <w:szCs w:val="21"/>
+        </w:rPr>
+        <w:t xml:space="preserve">value </w:t>
+      </w:r>
+      <w:r>
+        <w:rPr>
+          <w:rFonts w:ascii="Times New Roman" w:eastAsia="宋体" w:hAnsi="Times New Roman" w:cs="Times New Roman"/>
+          <w:kern w:val="0"/>
+          <w:szCs w:val="21"/>
+        </w:rPr>
+        <w:t xml:space="preserve">from </w:t>
+      </w:r>
+      <w:r>
+        <w:rPr>
+          <w:rFonts w:ascii="Times New Roman" w:eastAsia="宋体" w:hAnsi="Times New Roman" w:cs="Times New Roman"/>
+          <w:kern w:val="0"/>
+          <w:szCs w:val="21"/>
+        </w:rPr>
+        <w:t>1/</w:t>
+      </w:r>
+      <w:r>
+        <w:rPr>
+          <w:rFonts w:ascii="Times New Roman" w:eastAsia="宋体" w:hAnsi="Times New Roman" w:cs="Times New Roman"/>
+          <w:kern w:val="0"/>
+          <w:szCs w:val="21"/>
+        </w:rPr>
+        <w:t xml:space="preserve">10 to </w:t>
+      </w:r>
+      <w:r>
+        <w:rPr>
+          <w:rFonts w:ascii="Times New Roman" w:eastAsia="宋体" w:hAnsi="Times New Roman" w:cs="Times New Roman"/>
+          <w:kern w:val="0"/>
+          <w:szCs w:val="21"/>
+        </w:rPr>
+        <w:t>1/</w:t>
+      </w:r>
+      <w:r>
+        <w:rPr>
+          <w:rFonts w:ascii="Times New Roman" w:eastAsia="宋体" w:hAnsi="Times New Roman" w:cs="Times New Roman"/>
+          <w:kern w:val="0"/>
+          <w:szCs w:val="21"/>
+        </w:rPr>
+        <w:t>100, the results as follows:</w:t>
+      </w:r>
+    </w:p>
+    <w:p>
+      <w:pPr>
+        <w:widowControl/>
+        <w:jc w:val="left"/>
+        <w:rPr>
+          <w:rFonts w:ascii="Times New Roman" w:eastAsia="宋体" w:hAnsi="Times New Roman" w:cs="Times New Roman"/>
+          <w:kern w:val="0"/>
+          <w:szCs w:val="21"/>
+        </w:rPr>
+      </w:pPr>
+      <w:r>
+        <w:rPr>
           <w:rFonts w:ascii="Times New Roman" w:eastAsia="宋体" w:hAnsi="Times New Roman" w:cs="Times New Roman" w:hint="eastAsia"/>
-          <w:color w:val="000000"/>
-          <w:kern w:val="0"/>
-          <w:szCs w:val="21"/>
-        </w:rPr>
-      </w:pPr>
-      <w:r>
-        <w:rPr>
-          <w:rFonts w:ascii="Times New Roman" w:eastAsia="宋体" w:hAnsi="Times New Roman" w:cs="Times New Roman"/>
-          <w:color w:val="000000"/>
-          <w:kern w:val="0"/>
-          <w:szCs w:val="21"/>
-        </w:rPr>
-        <w:t>1.</w:t>
-      </w:r>
-      <w:r>
-        <w:rPr>
-          <w:rFonts w:ascii="Times New Roman" w:eastAsia="宋体" w:hAnsi="Times New Roman" w:cs="Times New Roman"/>
-          <w:color w:val="000000"/>
-          <w:kern w:val="0"/>
-          <w:szCs w:val="21"/>
-        </w:rPr>
-        <w:t xml:space="preserve"> </w:t>
-      </w:r>
-      <w:r>
-        <w:rPr>
-          <w:rFonts w:ascii="Times New Roman" w:eastAsia="宋体" w:hAnsi="Times New Roman" w:cs="Times New Roman"/>
-          <w:color w:val="000000"/>
-          <w:kern w:val="0"/>
-          <w:szCs w:val="21"/>
-        </w:rPr>
-        <w:t>Report the errors and convergence rates measured in L2 and H1 norms (refer to Homework 5)</w:t>
-      </w:r>
-    </w:p>
-    <w:p>
-      <w:pPr>
-        <w:widowControl/>
-        <w:jc w:val="left"/>
-        <w:rPr>
-          <w:rFonts w:ascii="Times New Roman" w:eastAsia="宋体" w:hAnsi="Times New Roman" w:cs="Times New Roman"/>
-          <w:kern w:val="0"/>
-          <w:szCs w:val="21"/>
-        </w:rPr>
-      </w:pPr>
-    </w:p>
-    <w:p>
-      <w:pPr>
-        <w:widowControl/>
-        <w:jc w:val="left"/>
-        <w:rPr>
-          <w:rFonts w:ascii="Times New Roman" w:eastAsia="宋体" w:hAnsi="Times New Roman" w:cs="Times New Roman"/>
-          <w:kern w:val="0"/>
-          <w:szCs w:val="21"/>
-        </w:rPr>
-      </w:pPr>
-      <w:r>
-        <w:rPr>
-          <w:rFonts w:ascii="Times New Roman" w:eastAsia="宋体" w:hAnsi="Times New Roman" w:cs="Times New Roman"/>
-          <w:kern w:val="0"/>
-          <w:szCs w:val="21"/>
-        </w:rPr>
-        <w:t xml:space="preserve">Change </w:t>
-      </w:r>
-      <w:r>
-        <w:rPr>
-          <w:rFonts w:ascii="Times New Roman" w:eastAsia="宋体" w:hAnsi="Times New Roman" w:cs="Times New Roman"/>
-          <w:kern w:val="0"/>
-          <w:szCs w:val="21"/>
-        </w:rPr>
-        <w:t xml:space="preserve">the </w:t>
-      </w:r>
-      <w:proofErr w:type="spellStart"/>
-      <w:r>
-        <w:rPr>
-          <w:rFonts w:ascii="Times New Roman" w:eastAsia="宋体" w:hAnsi="Times New Roman" w:cs="Times New Roman"/>
-          <w:kern w:val="0"/>
-          <w:szCs w:val="21"/>
-        </w:rPr>
-        <w:t>hh</w:t>
-      </w:r>
-      <w:proofErr w:type="spellEnd"/>
-      <w:r>
-        <w:rPr>
-          <w:rFonts w:ascii="Times New Roman" w:eastAsia="宋体" w:hAnsi="Times New Roman" w:cs="Times New Roman"/>
-          <w:kern w:val="0"/>
-          <w:szCs w:val="21"/>
-        </w:rPr>
-        <w:t xml:space="preserve"> </w:t>
-      </w:r>
-      <w:r>
-        <w:rPr>
-          <w:rFonts w:ascii="Times New Roman" w:eastAsia="宋体" w:hAnsi="Times New Roman" w:cs="Times New Roman"/>
-          <w:kern w:val="0"/>
-          <w:szCs w:val="21"/>
-        </w:rPr>
-        <w:t xml:space="preserve">value </w:t>
-      </w:r>
-      <w:r>
-        <w:rPr>
-          <w:rFonts w:ascii="Times New Roman" w:eastAsia="宋体" w:hAnsi="Times New Roman" w:cs="Times New Roman"/>
-          <w:kern w:val="0"/>
-          <w:szCs w:val="21"/>
-        </w:rPr>
-        <w:t xml:space="preserve">from </w:t>
-      </w:r>
-      <w:r>
-        <w:rPr>
-          <w:rFonts w:ascii="Times New Roman" w:eastAsia="宋体" w:hAnsi="Times New Roman" w:cs="Times New Roman"/>
-          <w:kern w:val="0"/>
-          <w:szCs w:val="21"/>
-        </w:rPr>
-        <w:t>1/</w:t>
-      </w:r>
-      <w:r>
-        <w:rPr>
-          <w:rFonts w:ascii="Times New Roman" w:eastAsia="宋体" w:hAnsi="Times New Roman" w:cs="Times New Roman"/>
-          <w:kern w:val="0"/>
-          <w:szCs w:val="21"/>
-        </w:rPr>
-        <w:t xml:space="preserve">10 to </w:t>
-      </w:r>
-      <w:r>
-        <w:rPr>
-          <w:rFonts w:ascii="Times New Roman" w:eastAsia="宋体" w:hAnsi="Times New Roman" w:cs="Times New Roman"/>
-          <w:kern w:val="0"/>
-          <w:szCs w:val="21"/>
-        </w:rPr>
-        <w:t>1/</w:t>
-      </w:r>
-      <w:r>
-        <w:rPr>
-          <w:rFonts w:ascii="Times New Roman" w:eastAsia="宋体" w:hAnsi="Times New Roman" w:cs="Times New Roman"/>
-          <w:kern w:val="0"/>
-          <w:szCs w:val="21"/>
-        </w:rPr>
-        <w:t>100, the results as follows:</w:t>
-      </w:r>
-    </w:p>
-    <w:p>
-      <w:pPr>
-        <w:widowControl/>
-        <w:jc w:val="left"/>
-        <w:rPr>
-          <w:rFonts w:ascii="Times New Roman" w:eastAsia="宋体" w:hAnsi="Times New Roman" w:cs="Times New Roman"/>
-          <w:kern w:val="0"/>
-          <w:szCs w:val="21"/>
-        </w:rPr>
-      </w:pPr>
-      <w:r>
-        <w:rPr>
-          <w:rFonts w:ascii="Times New Roman" w:eastAsia="宋体" w:hAnsi="Times New Roman" w:cs="Times New Roman" w:hint="eastAsia"/>
           <w:kern w:val="0"/>
           <w:szCs w:val="21"/>
         </w:rPr>
@@ -344,40 +344,7 @@
         <w:widowControl/>
         <w:jc w:val="left"/>
         <w:rPr>
-          <w:rFonts w:ascii="Times New Roman" w:eastAsia="宋体" w:hAnsi="Times New Roman" w:cs="Times New Roman"/>
-          <w:kern w:val="0"/>
-          <w:szCs w:val="21"/>
-        </w:rPr>
-      </w:pPr>
-    </w:p>
-    <w:p>
-      <w:pPr>
-        <w:widowControl/>
-        <w:jc w:val="left"/>
-        <w:rPr>
-          <w:rFonts w:ascii="Times New Roman" w:eastAsia="宋体" w:hAnsi="Times New Roman" w:cs="Times New Roman"/>
-          <w:kern w:val="0"/>
-          <w:szCs w:val="21"/>
-        </w:rPr>
-      </w:pPr>
-    </w:p>
-    <w:p>
-      <w:pPr>
-        <w:widowControl/>
-        <w:jc w:val="left"/>
-        <w:rPr>
-          <w:rFonts w:ascii="Times New Roman" w:eastAsia="宋体" w:hAnsi="Times New Roman" w:cs="Times New Roman" w:hint="eastAsia"/>
-          <w:kern w:val="0"/>
-          <w:szCs w:val="21"/>
-        </w:rPr>
-      </w:pPr>
-    </w:p>
-    <w:p>
-      <w:pPr>
-        <w:widowControl/>
-        <w:jc w:val="left"/>
-        <w:rPr>
-          <w:rFonts w:ascii="宋体" w:eastAsia="宋体" w:hAnsi="宋体" w:cs="宋体" w:hint="eastAsia"/>
+          <w:rFonts w:ascii="宋体" w:eastAsia="宋体" w:hAnsi="宋体" w:cs="宋体"/>
           <w:kern w:val="0"/>
           <w:sz w:val="24"/>
           <w:szCs w:val="24"/>
@@ -523,84 +490,1492 @@
           <w:szCs w:val="21"/>
         </w:rPr>
       </w:pPr>
-    </w:p>
-    <w:p>
-      <w:pPr>
-        <w:widowControl/>
-        <w:jc w:val="left"/>
-        <w:rPr>
-          <w:rFonts w:ascii="Times New Roman" w:eastAsia="宋体" w:hAnsi="Times New Roman" w:cs="Times New Roman"/>
-          <w:kern w:val="0"/>
-          <w:szCs w:val="21"/>
-        </w:rPr>
-      </w:pPr>
-    </w:p>
-    <w:p>
-      <w:pPr>
-        <w:widowControl/>
-        <w:jc w:val="left"/>
-        <w:rPr>
-          <w:rFonts w:ascii="Times New Roman" w:eastAsia="宋体" w:hAnsi="Times New Roman" w:cs="Times New Roman"/>
-          <w:kern w:val="0"/>
-          <w:szCs w:val="21"/>
-        </w:rPr>
-      </w:pPr>
-    </w:p>
-    <w:p>
-      <w:pPr>
-        <w:widowControl/>
-        <w:jc w:val="left"/>
-        <w:rPr>
-          <w:rFonts w:ascii="Times New Roman" w:eastAsia="宋体" w:hAnsi="Times New Roman" w:cs="Times New Roman"/>
-          <w:kern w:val="0"/>
-          <w:szCs w:val="21"/>
-        </w:rPr>
-      </w:pPr>
-    </w:p>
-    <w:p>
-      <w:pPr>
-        <w:widowControl/>
-        <w:jc w:val="left"/>
+      <w:r>
         <w:rPr>
           <w:rFonts w:ascii="Times New Roman" w:eastAsia="宋体" w:hAnsi="Times New Roman" w:cs="Times New Roman" w:hint="eastAsia"/>
           <w:kern w:val="0"/>
           <w:szCs w:val="21"/>
         </w:rPr>
-      </w:pPr>
-    </w:p>
-    <w:p>
-      <w:pPr>
-        <w:widowControl/>
-        <w:jc w:val="left"/>
-        <w:rPr>
-          <w:rFonts w:ascii="Times New Roman" w:eastAsia="宋体" w:hAnsi="Times New Roman" w:cs="Times New Roman"/>
-          <w:kern w:val="0"/>
-          <w:szCs w:val="21"/>
-        </w:rPr>
-      </w:pPr>
-    </w:p>
-    <w:p>
-      <w:pPr>
-        <w:widowControl/>
-        <w:jc w:val="left"/>
-        <w:rPr>
-          <w:rFonts w:ascii="Times New Roman" w:eastAsia="宋体" w:hAnsi="Times New Roman" w:cs="Times New Roman"/>
-          <w:kern w:val="0"/>
-          <w:szCs w:val="21"/>
-        </w:rPr>
-      </w:pPr>
-    </w:p>
-    <w:p>
-      <w:pPr>
-        <w:widowControl/>
-        <w:jc w:val="left"/>
+        <w:t>S</w:t>
+      </w:r>
+      <w:r>
+        <w:rPr>
+          <w:rFonts w:ascii="Times New Roman" w:eastAsia="宋体" w:hAnsi="Times New Roman" w:cs="Times New Roman"/>
+          <w:kern w:val="0"/>
+          <w:szCs w:val="21"/>
+        </w:rPr>
+        <w:t>olution</w:t>
+      </w:r>
+      <w:r>
+        <w:rPr>
+          <w:rFonts w:ascii="Times New Roman" w:eastAsia="宋体" w:hAnsi="Times New Roman" w:cs="Times New Roman"/>
+          <w:kern w:val="0"/>
+          <w:szCs w:val="21"/>
+        </w:rPr>
+        <w:t>:</w:t>
+      </w:r>
+    </w:p>
+    <w:p>
+      <w:pPr>
+        <w:widowControl/>
+        <w:jc w:val="left"/>
+        <w:rPr>
+          <w:rFonts w:ascii="Cambria Math" w:eastAsia="宋体" w:hAnsi="Cambria Math" w:cs="Times New Roman"/>
+          <w:iCs/>
+          <w:kern w:val="0"/>
+          <w:szCs w:val="21"/>
+        </w:rPr>
+      </w:pPr>
+      <w:proofErr w:type="gramStart"/>
+      <w:r>
+        <w:rPr>
+          <w:rFonts w:ascii="Times New Roman" w:eastAsia="宋体" w:hAnsi="Times New Roman" w:cs="Times New Roman"/>
+          <w:kern w:val="0"/>
+          <w:szCs w:val="21"/>
+        </w:rPr>
+        <w:t>Us</w:t>
+      </w:r>
+      <w:r>
+        <w:rPr>
+          <w:rFonts w:ascii="Times New Roman" w:eastAsia="宋体" w:hAnsi="Times New Roman" w:cs="Times New Roman"/>
+          <w:kern w:val="0"/>
+          <w:szCs w:val="21"/>
+        </w:rPr>
+        <w:t>e</w:t>
+      </w:r>
+      <w:r>
+        <w:rPr>
+          <w:rFonts w:ascii="Times New Roman" w:eastAsia="宋体" w:hAnsi="Times New Roman" w:cs="Times New Roman"/>
+          <w:kern w:val="0"/>
+          <w:szCs w:val="21"/>
+        </w:rPr>
+        <w:t xml:space="preserve"> </w:t>
+      </w:r>
+      <w:r>
+        <w:rPr>
+          <w:rFonts w:ascii="Times New Roman" w:eastAsia="宋体" w:hAnsi="Times New Roman" w:cs="Times New Roman"/>
+          <w:kern w:val="0"/>
+          <w:szCs w:val="21"/>
+        </w:rPr>
+        <w:t xml:space="preserve"> “</w:t>
+      </w:r>
+      <w:proofErr w:type="gramEnd"/>
+      <w:r>
+        <w:rPr>
+          <w:rFonts w:ascii="Times New Roman" w:eastAsia="宋体" w:hAnsi="Times New Roman" w:cs="Times New Roman"/>
+          <w:kern w:val="0"/>
+          <w:szCs w:val="21"/>
+        </w:rPr>
+        <w:t>l</w:t>
+      </w:r>
+      <w:r>
+        <w:rPr>
+          <w:rFonts w:ascii="Times New Roman" w:eastAsia="宋体" w:hAnsi="Times New Roman" w:cs="Times New Roman"/>
+          <w:kern w:val="0"/>
+          <w:szCs w:val="21"/>
+        </w:rPr>
+        <w:t xml:space="preserve">ambda = </w:t>
+      </w:r>
+      <w:proofErr w:type="spellStart"/>
+      <w:r>
+        <w:rPr>
+          <w:rFonts w:ascii="Times New Roman" w:eastAsia="宋体" w:hAnsi="Times New Roman" w:cs="Times New Roman"/>
+          <w:kern w:val="0"/>
+          <w:szCs w:val="21"/>
+        </w:rPr>
+        <w:t>eigs</w:t>
+      </w:r>
+      <w:proofErr w:type="spellEnd"/>
+      <w:r>
+        <w:rPr>
+          <w:rFonts w:ascii="Times New Roman" w:eastAsia="宋体" w:hAnsi="Times New Roman" w:cs="Times New Roman"/>
+          <w:kern w:val="0"/>
+          <w:szCs w:val="21"/>
+        </w:rPr>
+        <w:t>(inv(M) * K, 1)</w:t>
+      </w:r>
+      <w:r>
+        <w:rPr>
+          <w:rFonts w:ascii="Times New Roman" w:eastAsia="宋体" w:hAnsi="Times New Roman" w:cs="Times New Roman"/>
+          <w:kern w:val="0"/>
+          <w:szCs w:val="21"/>
+        </w:rPr>
+        <w:t xml:space="preserve">” </w:t>
+      </w:r>
+      <w:r>
+        <w:rPr>
+          <w:rFonts w:ascii="Times New Roman" w:eastAsia="宋体" w:hAnsi="Times New Roman" w:cs="Times New Roman"/>
+          <w:kern w:val="0"/>
+          <w:szCs w:val="21"/>
+        </w:rPr>
+        <w:t xml:space="preserve"> </w:t>
+      </w:r>
+      <w:r>
+        <w:rPr>
+          <w:rFonts w:ascii="Times New Roman" w:eastAsia="宋体" w:hAnsi="Times New Roman" w:cs="Times New Roman"/>
+          <w:kern w:val="0"/>
+          <w:szCs w:val="21"/>
+        </w:rPr>
+        <w:t>to obtain</w:t>
+      </w:r>
+      <w:r>
+        <w:rPr>
+          <w:rFonts w:ascii="Cambria Math" w:eastAsia="宋体" w:hAnsi="Cambria Math" w:cs="Times New Roman"/>
+          <w:i/>
+          <w:kern w:val="0"/>
+          <w:szCs w:val="21"/>
+        </w:rPr>
+        <w:t xml:space="preserve"> </w:t>
+      </w:r>
+      <m:oMath>
+        <m:sSubSup>
+          <m:sSubSupPr>
+            <m:ctrlPr>
+              <w:rPr>
+                <w:rFonts w:ascii="Cambria Math" w:eastAsia="宋体" w:hAnsi="Cambria Math" w:cs="Times New Roman"/>
+                <w:i/>
+                <w:kern w:val="0"/>
+                <w:szCs w:val="21"/>
+              </w:rPr>
+            </m:ctrlPr>
+          </m:sSubSupPr>
+          <m:e>
+            <m:r>
+              <w:rPr>
+                <w:rFonts w:ascii="Cambria Math" w:eastAsia="宋体" w:hAnsi="Cambria Math" w:cs="Times New Roman" w:hint="eastAsia"/>
+                <w:kern w:val="0"/>
+                <w:szCs w:val="21"/>
+              </w:rPr>
+              <m:t>λ</m:t>
+            </m:r>
+            <m:ctrlPr>
+              <w:rPr>
+                <w:rFonts w:ascii="Cambria Math" w:eastAsia="宋体" w:hAnsi="Cambria Math" w:cs="Times New Roman" w:hint="eastAsia"/>
+                <w:i/>
+                <w:kern w:val="0"/>
+                <w:szCs w:val="21"/>
+              </w:rPr>
+            </m:ctrlPr>
+          </m:e>
+          <m:sub>
+            <m:r>
+              <w:rPr>
+                <w:rFonts w:ascii="Cambria Math" w:eastAsia="宋体" w:hAnsi="Cambria Math" w:cs="Times New Roman"/>
+                <w:kern w:val="0"/>
+                <w:szCs w:val="21"/>
+              </w:rPr>
+              <m:t>eq</m:t>
+            </m:r>
+          </m:sub>
+          <m:sup>
+            <m:r>
+              <w:rPr>
+                <w:rFonts w:ascii="Cambria Math" w:eastAsia="宋体" w:hAnsi="Cambria Math" w:cs="Times New Roman"/>
+                <w:kern w:val="0"/>
+                <w:szCs w:val="21"/>
+              </w:rPr>
+              <m:t>h</m:t>
+            </m:r>
+          </m:sup>
+        </m:sSubSup>
+      </m:oMath>
+      <w:r>
+        <w:rPr>
+          <w:rFonts w:ascii="Cambria Math" w:eastAsia="宋体" w:hAnsi="Cambria Math" w:cs="Times New Roman" w:hint="eastAsia"/>
+          <w:i/>
+          <w:kern w:val="0"/>
+          <w:szCs w:val="21"/>
+        </w:rPr>
+        <w:t xml:space="preserve"> </w:t>
+      </w:r>
+      <w:r>
+        <w:rPr>
+          <w:rFonts w:ascii="Cambria Math" w:eastAsia="宋体" w:hAnsi="Cambria Math" w:cs="Times New Roman"/>
+          <w:iCs/>
+          <w:kern w:val="0"/>
+          <w:szCs w:val="21"/>
+        </w:rPr>
+        <w:t>in</w:t>
+      </w:r>
+      <w:r>
+        <w:rPr>
+          <w:rFonts w:ascii="Cambria Math" w:eastAsia="宋体" w:hAnsi="Cambria Math" w:cs="Times New Roman"/>
+          <w:iCs/>
+          <w:kern w:val="0"/>
+          <w:szCs w:val="21"/>
+        </w:rPr>
+        <w:t xml:space="preserve"> the code attached in </w:t>
+      </w:r>
+      <w:r>
+        <w:rPr>
+          <w:rFonts w:ascii="Cambria Math" w:eastAsia="宋体" w:hAnsi="Cambria Math" w:cs="Times New Roman"/>
+          <w:iCs/>
+          <w:kern w:val="0"/>
+          <w:szCs w:val="21"/>
+        </w:rPr>
+        <w:t xml:space="preserve">the </w:t>
+      </w:r>
+      <w:r>
+        <w:rPr>
+          <w:rFonts w:ascii="Cambria Math" w:eastAsia="宋体" w:hAnsi="Cambria Math" w:cs="Times New Roman"/>
+          <w:iCs/>
+          <w:kern w:val="0"/>
+          <w:szCs w:val="21"/>
+        </w:rPr>
+        <w:t>Q2 file</w:t>
+      </w:r>
+      <w:r>
+        <w:rPr>
+          <w:rFonts w:ascii="Cambria Math" w:eastAsia="宋体" w:hAnsi="Cambria Math" w:cs="Times New Roman"/>
+          <w:iCs/>
+          <w:kern w:val="0"/>
+          <w:szCs w:val="21"/>
+        </w:rPr>
+        <w:t xml:space="preserve">, which </w:t>
+      </w:r>
+      <w:r>
+        <w:rPr>
+          <w:rFonts w:ascii="Cambria Math" w:eastAsia="宋体" w:hAnsi="Cambria Math" w:cs="Times New Roman"/>
+          <w:iCs/>
+          <w:kern w:val="0"/>
+          <w:szCs w:val="21"/>
+        </w:rPr>
+        <w:t>equals</w:t>
+      </w:r>
+      <w:r>
+        <w:rPr>
+          <w:rFonts w:ascii="Cambria Math" w:eastAsia="宋体" w:hAnsi="Cambria Math" w:cs="Times New Roman"/>
+          <w:iCs/>
+          <w:kern w:val="0"/>
+          <w:szCs w:val="21"/>
+          <w:u w:val="single"/>
+        </w:rPr>
+        <w:t xml:space="preserve"> 2.2320e+03</w:t>
+      </w:r>
+      <w:r>
+        <w:rPr>
+          <w:rFonts w:ascii="Cambria Math" w:eastAsia="宋体" w:hAnsi="Cambria Math" w:cs="Times New Roman"/>
+          <w:iCs/>
+          <w:kern w:val="0"/>
+          <w:szCs w:val="21"/>
+        </w:rPr>
+        <w:t xml:space="preserve"> in the given conditions(f and g)</w:t>
+      </w:r>
+      <w:r>
+        <w:rPr>
+          <w:rFonts w:ascii="Cambria Math" w:eastAsia="宋体" w:hAnsi="Cambria Math" w:cs="Times New Roman"/>
+          <w:iCs/>
+          <w:kern w:val="0"/>
+          <w:szCs w:val="21"/>
+        </w:rPr>
+        <w:t xml:space="preserve">. </w:t>
+      </w:r>
+    </w:p>
+    <w:p>
+      <w:pPr>
+        <w:widowControl/>
+        <w:jc w:val="left"/>
+        <w:rPr>
+          <w:rFonts w:ascii="Cambria Math" w:eastAsia="宋体" w:hAnsi="Cambria Math" w:cs="Times New Roman"/>
+          <w:kern w:val="0"/>
+          <w:szCs w:val="21"/>
+        </w:rPr>
+      </w:pPr>
+      <w:r>
+        <w:rPr>
+          <w:rFonts w:ascii="Cambria Math" w:eastAsia="宋体" w:hAnsi="Cambria Math" w:cs="Times New Roman" w:hint="eastAsia"/>
+          <w:iCs/>
+          <w:kern w:val="0"/>
+          <w:szCs w:val="21"/>
+        </w:rPr>
+        <w:t>T</w:t>
+      </w:r>
+      <w:r>
+        <w:rPr>
+          <w:rFonts w:ascii="Cambria Math" w:eastAsia="宋体" w:hAnsi="Cambria Math" w:cs="Times New Roman"/>
+          <w:iCs/>
+          <w:kern w:val="0"/>
+          <w:szCs w:val="21"/>
+        </w:rPr>
+        <w:t>herefore, the upper bound of the time step size is</w:t>
+      </w:r>
+      <w:r>
+        <w:rPr>
+          <w:rFonts w:ascii="Cambria Math" w:eastAsia="宋体" w:hAnsi="Cambria Math" w:cs="Times New Roman"/>
+          <w:iCs/>
+          <w:kern w:val="0"/>
+          <w:szCs w:val="21"/>
+        </w:rPr>
+        <w:t xml:space="preserve">: </w:t>
+      </w:r>
+      <w:r>
+        <w:rPr>
+          <w:rFonts w:ascii="Cambria Math" w:eastAsia="宋体" w:hAnsi="Cambria Math" w:cs="Times New Roman"/>
+          <w:iCs/>
+          <w:kern w:val="0"/>
+          <w:szCs w:val="21"/>
+        </w:rPr>
+        <w:t>2/</w:t>
+      </w:r>
+      <m:oMath>
+        <m:sSubSup>
+          <m:sSubSupPr>
+            <m:ctrlPr>
+              <w:rPr>
+                <w:rFonts w:ascii="Cambria Math" w:eastAsia="宋体" w:hAnsi="Cambria Math" w:cs="Times New Roman"/>
+                <w:i/>
+                <w:kern w:val="0"/>
+                <w:szCs w:val="21"/>
+              </w:rPr>
+            </m:ctrlPr>
+          </m:sSubSupPr>
+          <m:e>
+            <m:r>
+              <w:rPr>
+                <w:rFonts w:ascii="Cambria Math" w:eastAsia="宋体" w:hAnsi="Cambria Math" w:cs="Times New Roman" w:hint="eastAsia"/>
+                <w:kern w:val="0"/>
+                <w:szCs w:val="21"/>
+              </w:rPr>
+              <m:t>λ</m:t>
+            </m:r>
+            <m:ctrlPr>
+              <w:rPr>
+                <w:rFonts w:ascii="Cambria Math" w:eastAsia="宋体" w:hAnsi="Cambria Math" w:cs="Times New Roman" w:hint="eastAsia"/>
+                <w:i/>
+                <w:kern w:val="0"/>
+                <w:szCs w:val="21"/>
+              </w:rPr>
+            </m:ctrlPr>
+          </m:e>
+          <m:sub>
+            <m:r>
+              <w:rPr>
+                <w:rFonts w:ascii="Cambria Math" w:eastAsia="宋体" w:hAnsi="Cambria Math" w:cs="Times New Roman"/>
+                <w:kern w:val="0"/>
+                <w:szCs w:val="21"/>
+              </w:rPr>
+              <m:t>eq</m:t>
+            </m:r>
+          </m:sub>
+          <m:sup>
+            <m:r>
+              <w:rPr>
+                <w:rFonts w:ascii="Cambria Math" w:eastAsia="宋体" w:hAnsi="Cambria Math" w:cs="Times New Roman"/>
+                <w:kern w:val="0"/>
+                <w:szCs w:val="21"/>
+              </w:rPr>
+              <m:t>h</m:t>
+            </m:r>
+          </m:sup>
+        </m:sSubSup>
+        <m:r>
+          <w:rPr>
+            <w:rFonts w:ascii="Cambria Math" w:eastAsia="宋体" w:hAnsi="Cambria Math" w:cs="Times New Roman"/>
+            <w:kern w:val="0"/>
+            <w:szCs w:val="21"/>
+          </w:rPr>
+          <m:t>=8.9605e-04</m:t>
+        </m:r>
+      </m:oMath>
+    </w:p>
+    <w:p>
+      <w:pPr>
+        <w:widowControl/>
+        <w:jc w:val="left"/>
+        <w:rPr>
+          <w:rFonts w:ascii="Times New Roman" w:eastAsia="宋体" w:hAnsi="Times New Roman" w:cs="Times New Roman"/>
+          <w:i/>
+          <w:kern w:val="0"/>
+          <w:szCs w:val="21"/>
+        </w:rPr>
+      </w:pPr>
+    </w:p>
+    <w:p>
+      <w:pPr>
+        <w:widowControl/>
+        <w:jc w:val="left"/>
+        <w:rPr>
+          <w:rFonts w:ascii="Times New Roman" w:eastAsia="宋体" w:hAnsi="Times New Roman" w:cs="Times New Roman"/>
+          <w:kern w:val="0"/>
+          <w:szCs w:val="21"/>
+        </w:rPr>
+      </w:pPr>
+      <w:r>
         <w:rPr>
           <w:rFonts w:ascii="Times New Roman" w:eastAsia="宋体" w:hAnsi="Times New Roman" w:cs="Times New Roman" w:hint="eastAsia"/>
           <w:kern w:val="0"/>
           <w:szCs w:val="21"/>
         </w:rPr>
-      </w:pPr>
-    </w:p>
+        <w:t>T</w:t>
+      </w:r>
+      <w:r>
+        <w:rPr>
+          <w:rFonts w:ascii="Times New Roman" w:eastAsia="宋体" w:hAnsi="Times New Roman" w:cs="Times New Roman"/>
+          <w:kern w:val="0"/>
+          <w:szCs w:val="21"/>
+        </w:rPr>
+        <w:t>he following figures demonstrate the</w:t>
+      </w:r>
+      <w:r>
+        <w:rPr>
+          <w:rFonts w:ascii="Times New Roman" w:eastAsia="宋体" w:hAnsi="Times New Roman" w:cs="Times New Roman"/>
+          <w:kern w:val="0"/>
+          <w:szCs w:val="21"/>
+        </w:rPr>
+        <w:t xml:space="preserve"> effect of </w:t>
+      </w:r>
+      <w:r>
+        <w:rPr>
+          <w:rFonts w:ascii="Times New Roman" w:eastAsia="宋体" w:hAnsi="Times New Roman" w:cs="Times New Roman"/>
+          <w:kern w:val="0"/>
+          <w:szCs w:val="21"/>
+        </w:rPr>
+        <w:t>change</w:t>
+      </w:r>
+      <w:r>
+        <w:rPr>
+          <w:rFonts w:ascii="Times New Roman" w:eastAsia="宋体" w:hAnsi="Times New Roman" w:cs="Times New Roman"/>
+          <w:kern w:val="0"/>
+          <w:szCs w:val="21"/>
+        </w:rPr>
+        <w:t xml:space="preserve"> of dt</w:t>
+      </w:r>
+      <w:r>
+        <w:rPr>
+          <w:rFonts w:ascii="Times New Roman" w:eastAsia="宋体" w:hAnsi="Times New Roman" w:cs="Times New Roman"/>
+          <w:kern w:val="0"/>
+          <w:szCs w:val="21"/>
+        </w:rPr>
+        <w:t>:</w:t>
+      </w:r>
+    </w:p>
+    <w:tbl>
+      <w:tblPr>
+        <w:tblStyle w:val="a5"/>
+        <w:tblW w:w="0" w:type="auto"/>
+        <w:tblLook w:val="04A0" w:firstRow="1" w:lastRow="0" w:firstColumn="1" w:lastColumn="0" w:noHBand="0" w:noVBand="1"/>
+      </w:tblPr>
+      <w:tblGrid>
+        <w:gridCol w:w="2637"/>
+        <w:gridCol w:w="2716"/>
+        <w:gridCol w:w="2943"/>
+      </w:tblGrid>
+      <w:tr>
+        <w:tc>
+          <w:tcPr>
+            <w:tcW w:w="2765" w:type="dxa"/>
+          </w:tcPr>
+          <w:p>
+            <w:pPr>
+              <w:widowControl/>
+              <w:jc w:val="center"/>
+              <w:rPr>
+                <w:rFonts w:ascii="Times New Roman" w:eastAsia="宋体" w:hAnsi="Times New Roman" w:cs="Times New Roman"/>
+                <w:kern w:val="0"/>
+                <w:szCs w:val="21"/>
+              </w:rPr>
+            </w:pPr>
+            <w:r>
+              <w:rPr>
+                <w:rFonts w:ascii="Times New Roman" w:eastAsia="宋体" w:hAnsi="Times New Roman" w:cs="Times New Roman" w:hint="eastAsia"/>
+                <w:kern w:val="0"/>
+                <w:szCs w:val="21"/>
+              </w:rPr>
+              <w:t>d</w:t>
+            </w:r>
+            <w:r>
+              <w:rPr>
+                <w:rFonts w:ascii="Times New Roman" w:eastAsia="宋体" w:hAnsi="Times New Roman" w:cs="Times New Roman"/>
+                <w:kern w:val="0"/>
+                <w:szCs w:val="21"/>
+              </w:rPr>
+              <w:t>t = 0.01</w:t>
+            </w:r>
+          </w:p>
+        </w:tc>
+        <w:tc>
+          <w:tcPr>
+            <w:tcW w:w="2765" w:type="dxa"/>
+          </w:tcPr>
+          <w:p>
+            <w:pPr>
+              <w:widowControl/>
+              <w:jc w:val="center"/>
+              <w:rPr>
+                <w:rFonts w:ascii="Times New Roman" w:eastAsia="宋体" w:hAnsi="Times New Roman" w:cs="Times New Roman"/>
+                <w:i/>
+                <w:kern w:val="0"/>
+                <w:szCs w:val="21"/>
+              </w:rPr>
+            </w:pPr>
+            <w:r>
+              <w:rPr>
+                <w:rFonts w:ascii="Times New Roman" w:eastAsia="宋体" w:hAnsi="Times New Roman" w:cs="Times New Roman" w:hint="eastAsia"/>
+                <w:kern w:val="0"/>
+                <w:szCs w:val="21"/>
+              </w:rPr>
+              <w:t>d</w:t>
+            </w:r>
+            <w:r>
+              <w:rPr>
+                <w:rFonts w:ascii="Times New Roman" w:eastAsia="宋体" w:hAnsi="Times New Roman" w:cs="Times New Roman"/>
+                <w:kern w:val="0"/>
+                <w:szCs w:val="21"/>
+              </w:rPr>
+              <w:t xml:space="preserve">t = </w:t>
+            </w:r>
+            <m:oMath>
+              <m:r>
+                <w:rPr>
+                  <w:rFonts w:ascii="Cambria Math" w:eastAsia="宋体" w:hAnsi="Cambria Math" w:cs="Times New Roman"/>
+                  <w:kern w:val="0"/>
+                  <w:szCs w:val="21"/>
+                </w:rPr>
+                <m:t>8.9605e-04</m:t>
+              </m:r>
+            </m:oMath>
+          </w:p>
+        </w:tc>
+        <w:tc>
+          <w:tcPr>
+            <w:tcW w:w="2766" w:type="dxa"/>
+          </w:tcPr>
+          <w:p>
+            <w:pPr>
+              <w:widowControl/>
+              <w:jc w:val="center"/>
+              <w:rPr>
+                <w:rFonts w:ascii="Times New Roman" w:eastAsia="宋体" w:hAnsi="Times New Roman" w:cs="Times New Roman"/>
+                <w:kern w:val="0"/>
+                <w:szCs w:val="21"/>
+              </w:rPr>
+            </w:pPr>
+            <w:r>
+              <w:rPr>
+                <w:rFonts w:ascii="Times New Roman" w:eastAsia="宋体" w:hAnsi="Times New Roman" w:cs="Times New Roman" w:hint="eastAsia"/>
+                <w:kern w:val="0"/>
+                <w:szCs w:val="21"/>
+              </w:rPr>
+              <w:t>d</w:t>
+            </w:r>
+            <w:r>
+              <w:rPr>
+                <w:rFonts w:ascii="Times New Roman" w:eastAsia="宋体" w:hAnsi="Times New Roman" w:cs="Times New Roman"/>
+                <w:kern w:val="0"/>
+                <w:szCs w:val="21"/>
+              </w:rPr>
+              <w:t>t = 2</w:t>
+            </w:r>
+            <m:oMath>
+              <m:r>
+                <w:rPr>
+                  <w:rFonts w:ascii="Cambria Math" w:eastAsia="宋体" w:hAnsi="Cambria Math" w:cs="Times New Roman"/>
+                  <w:kern w:val="0"/>
+                  <w:szCs w:val="21"/>
+                </w:rPr>
+                <m:t>e-04</m:t>
+              </m:r>
+            </m:oMath>
+            <w:r>
+              <w:rPr>
+                <w:rFonts w:ascii="Times New Roman" w:eastAsia="宋体" w:hAnsi="Times New Roman" w:cs="Times New Roman" w:hint="eastAsia"/>
+                <w:kern w:val="0"/>
+                <w:szCs w:val="21"/>
+              </w:rPr>
+              <w:t xml:space="preserve"> </w:t>
+            </w:r>
+          </w:p>
+          <w:p>
+            <w:pPr>
+              <w:widowControl/>
+              <w:jc w:val="center"/>
+              <w:rPr>
+                <w:rFonts w:ascii="Times New Roman" w:eastAsia="宋体" w:hAnsi="Times New Roman" w:cs="Times New Roman"/>
+                <w:kern w:val="0"/>
+                <w:szCs w:val="21"/>
+              </w:rPr>
+            </w:pPr>
+            <w:proofErr w:type="gramStart"/>
+            <w:r>
+              <w:rPr>
+                <w:rFonts w:ascii="Times New Roman" w:eastAsia="宋体" w:hAnsi="Times New Roman" w:cs="Times New Roman"/>
+                <w:kern w:val="0"/>
+                <w:szCs w:val="21"/>
+              </w:rPr>
+              <w:t>( &lt;</w:t>
+            </w:r>
+            <w:proofErr w:type="gramEnd"/>
+            <w:r>
+              <w:rPr>
+                <w:rFonts w:ascii="Times New Roman" w:eastAsia="宋体" w:hAnsi="Times New Roman" w:cs="Times New Roman"/>
+                <w:kern w:val="0"/>
+                <w:szCs w:val="21"/>
+              </w:rPr>
+              <w:t xml:space="preserve"> </w:t>
+            </w:r>
+            <w:r>
+              <w:rPr>
+                <w:rFonts w:ascii="Cambria Math" w:eastAsia="宋体" w:hAnsi="Cambria Math" w:cs="Times New Roman"/>
+                <w:iCs/>
+                <w:kern w:val="0"/>
+                <w:szCs w:val="21"/>
+              </w:rPr>
+              <w:t>2/</w:t>
+            </w:r>
+            <m:oMath>
+              <m:sSubSup>
+                <m:sSubSupPr>
+                  <m:ctrlPr>
+                    <w:rPr>
+                      <w:rFonts w:ascii="Cambria Math" w:eastAsia="宋体" w:hAnsi="Cambria Math" w:cs="Times New Roman"/>
+                      <w:i/>
+                      <w:kern w:val="0"/>
+                      <w:szCs w:val="21"/>
+                    </w:rPr>
+                  </m:ctrlPr>
+                </m:sSubSupPr>
+                <m:e>
+                  <m:r>
+                    <w:rPr>
+                      <w:rFonts w:ascii="Cambria Math" w:eastAsia="宋体" w:hAnsi="Cambria Math" w:cs="Times New Roman" w:hint="eastAsia"/>
+                      <w:kern w:val="0"/>
+                      <w:szCs w:val="21"/>
+                    </w:rPr>
+                    <m:t>λ</m:t>
+                  </m:r>
+                  <m:ctrlPr>
+                    <w:rPr>
+                      <w:rFonts w:ascii="Cambria Math" w:eastAsia="宋体" w:hAnsi="Cambria Math" w:cs="Times New Roman" w:hint="eastAsia"/>
+                      <w:i/>
+                      <w:kern w:val="0"/>
+                      <w:szCs w:val="21"/>
+                    </w:rPr>
+                  </m:ctrlPr>
+                </m:e>
+                <m:sub>
+                  <m:r>
+                    <w:rPr>
+                      <w:rFonts w:ascii="Cambria Math" w:eastAsia="宋体" w:hAnsi="Cambria Math" w:cs="Times New Roman"/>
+                      <w:kern w:val="0"/>
+                      <w:szCs w:val="21"/>
+                    </w:rPr>
+                    <m:t>eq</m:t>
+                  </m:r>
+                </m:sub>
+                <m:sup>
+                  <m:r>
+                    <w:rPr>
+                      <w:rFonts w:ascii="Cambria Math" w:eastAsia="宋体" w:hAnsi="Cambria Math" w:cs="Times New Roman"/>
+                      <w:kern w:val="0"/>
+                      <w:szCs w:val="21"/>
+                    </w:rPr>
+                    <m:t>h</m:t>
+                  </m:r>
+                </m:sup>
+              </m:sSubSup>
+            </m:oMath>
+            <w:r>
+              <w:rPr>
+                <w:rFonts w:ascii="Cambria Math" w:eastAsia="宋体" w:hAnsi="Cambria Math" w:cs="Times New Roman" w:hint="eastAsia"/>
+                <w:kern w:val="0"/>
+                <w:szCs w:val="21"/>
+              </w:rPr>
+              <w:t>)</w:t>
+            </w:r>
+          </w:p>
+        </w:tc>
+      </w:tr>
+      <w:tr>
+        <w:tc>
+          <w:tcPr>
+            <w:tcW w:w="2765" w:type="dxa"/>
+          </w:tcPr>
+          <w:p>
+            <w:pPr>
+              <w:widowControl/>
+              <w:jc w:val="center"/>
+              <w:rPr>
+                <w:rFonts w:ascii="Times New Roman" w:eastAsia="宋体" w:hAnsi="Times New Roman" w:cs="Times New Roman"/>
+                <w:kern w:val="0"/>
+                <w:szCs w:val="21"/>
+              </w:rPr>
+            </w:pPr>
+            <w:r>
+              <w:rPr>
+                <w:rFonts w:ascii="Times New Roman" w:eastAsia="宋体" w:hAnsi="Times New Roman" w:cs="Times New Roman" w:hint="eastAsia"/>
+                <w:noProof/>
+                <w:kern w:val="0"/>
+                <w:szCs w:val="21"/>
+              </w:rPr>
+              <w:drawing>
+                <wp:inline distT="0" distB="0" distL="0" distR="0" wp14:anchorId="157D5309" wp14:editId="0A6C7245">
+                  <wp:extent cx="1599764" cy="1199921"/>
+                  <wp:effectExtent l="0" t="0" r="635" b="635"/>
+                  <wp:docPr id="1361926361" name="图片 1"/>
+                  <wp:cNvGraphicFramePr>
+                    <a:graphicFrameLocks xmlns:a="http://schemas.openxmlformats.org/drawingml/2006/main" noChangeAspect="1"/>
+                  </wp:cNvGraphicFramePr>
+                  <a:graphic xmlns:a="http://schemas.openxmlformats.org/drawingml/2006/main">
+                    <a:graphicData uri="http://schemas.openxmlformats.org/drawingml/2006/picture">
+                      <pic:pic xmlns:pic="http://schemas.openxmlformats.org/drawingml/2006/picture">
+                        <pic:nvPicPr>
+                          <pic:cNvPr id="1361926361" name="图片 1361926361"/>
+                          <pic:cNvPicPr/>
+                        </pic:nvPicPr>
+                        <pic:blipFill>
+                          <a:blip r:embed="rId4" cstate="print">
+                            <a:extLst>
+                              <a:ext uri="{28A0092B-C50C-407E-A947-70E740481C1C}">
+                                <a14:useLocalDpi xmlns:a14="http://schemas.microsoft.com/office/drawing/2010/main" val="0"/>
+                              </a:ext>
+                            </a:extLst>
+                          </a:blip>
+                          <a:stretch>
+                            <a:fillRect/>
+                          </a:stretch>
+                        </pic:blipFill>
+                        <pic:spPr>
+                          <a:xfrm>
+                            <a:off x="0" y="0"/>
+                            <a:ext cx="1609429" cy="1207170"/>
+                          </a:xfrm>
+                          <a:prstGeom prst="rect">
+                            <a:avLst/>
+                          </a:prstGeom>
+                        </pic:spPr>
+                      </pic:pic>
+                    </a:graphicData>
+                  </a:graphic>
+                </wp:inline>
+              </w:drawing>
+            </w:r>
+          </w:p>
+        </w:tc>
+        <w:tc>
+          <w:tcPr>
+            <w:tcW w:w="2765" w:type="dxa"/>
+          </w:tcPr>
+          <w:p>
+            <w:pPr>
+              <w:widowControl/>
+              <w:jc w:val="center"/>
+              <w:rPr>
+                <w:rFonts w:ascii="Times New Roman" w:eastAsia="宋体" w:hAnsi="Times New Roman" w:cs="Times New Roman"/>
+                <w:kern w:val="0"/>
+                <w:szCs w:val="21"/>
+              </w:rPr>
+            </w:pPr>
+            <w:r>
+              <w:rPr>
+                <w:rFonts w:ascii="Times New Roman" w:eastAsia="宋体" w:hAnsi="Times New Roman" w:cs="Times New Roman" w:hint="eastAsia"/>
+                <w:noProof/>
+                <w:kern w:val="0"/>
+                <w:szCs w:val="21"/>
+              </w:rPr>
+              <w:drawing>
+                <wp:inline distT="0" distB="0" distL="0" distR="0" wp14:anchorId="2265E574" wp14:editId="0A3DE700">
+                  <wp:extent cx="1619121" cy="1214438"/>
+                  <wp:effectExtent l="0" t="0" r="635" b="5080"/>
+                  <wp:docPr id="578832582" name="图片 5"/>
+                  <wp:cNvGraphicFramePr>
+                    <a:graphicFrameLocks xmlns:a="http://schemas.openxmlformats.org/drawingml/2006/main" noChangeAspect="1"/>
+                  </wp:cNvGraphicFramePr>
+                  <a:graphic xmlns:a="http://schemas.openxmlformats.org/drawingml/2006/main">
+                    <a:graphicData uri="http://schemas.openxmlformats.org/drawingml/2006/picture">
+                      <pic:pic xmlns:pic="http://schemas.openxmlformats.org/drawingml/2006/picture">
+                        <pic:nvPicPr>
+                          <pic:cNvPr id="578832582" name="图片 578832582"/>
+                          <pic:cNvPicPr/>
+                        </pic:nvPicPr>
+                        <pic:blipFill>
+                          <a:blip r:embed="rId5" cstate="print">
+                            <a:extLst>
+                              <a:ext uri="{28A0092B-C50C-407E-A947-70E740481C1C}">
+                                <a14:useLocalDpi xmlns:a14="http://schemas.microsoft.com/office/drawing/2010/main" val="0"/>
+                              </a:ext>
+                            </a:extLst>
+                          </a:blip>
+                          <a:stretch>
+                            <a:fillRect/>
+                          </a:stretch>
+                        </pic:blipFill>
+                        <pic:spPr>
+                          <a:xfrm>
+                            <a:off x="0" y="0"/>
+                            <a:ext cx="1639563" cy="1229771"/>
+                          </a:xfrm>
+                          <a:prstGeom prst="rect">
+                            <a:avLst/>
+                          </a:prstGeom>
+                        </pic:spPr>
+                      </pic:pic>
+                    </a:graphicData>
+                  </a:graphic>
+                </wp:inline>
+              </w:drawing>
+            </w:r>
+          </w:p>
+        </w:tc>
+        <w:tc>
+          <w:tcPr>
+            <w:tcW w:w="2766" w:type="dxa"/>
+          </w:tcPr>
+          <w:p>
+            <w:pPr>
+              <w:widowControl/>
+              <w:jc w:val="center"/>
+              <w:rPr>
+                <w:rFonts w:ascii="Times New Roman" w:eastAsia="宋体" w:hAnsi="Times New Roman" w:cs="Times New Roman"/>
+                <w:kern w:val="0"/>
+                <w:szCs w:val="21"/>
+              </w:rPr>
+            </w:pPr>
+            <w:r>
+              <w:rPr>
+                <w:rFonts w:ascii="Times New Roman" w:eastAsia="宋体" w:hAnsi="Times New Roman" w:cs="Times New Roman" w:hint="eastAsia"/>
+                <w:noProof/>
+                <w:kern w:val="0"/>
+                <w:szCs w:val="21"/>
+              </w:rPr>
+              <w:drawing>
+                <wp:inline distT="0" distB="0" distL="0" distR="0" wp14:anchorId="1CB7BAC4" wp14:editId="0409E25E">
+                  <wp:extent cx="1828800" cy="1371711"/>
+                  <wp:effectExtent l="0" t="0" r="0" b="0"/>
+                  <wp:docPr id="2092305584" name="图片 9"/>
+                  <wp:cNvGraphicFramePr>
+                    <a:graphicFrameLocks xmlns:a="http://schemas.openxmlformats.org/drawingml/2006/main" noChangeAspect="1"/>
+                  </wp:cNvGraphicFramePr>
+                  <a:graphic xmlns:a="http://schemas.openxmlformats.org/drawingml/2006/main">
+                    <a:graphicData uri="http://schemas.openxmlformats.org/drawingml/2006/picture">
+                      <pic:pic xmlns:pic="http://schemas.openxmlformats.org/drawingml/2006/picture">
+                        <pic:nvPicPr>
+                          <pic:cNvPr id="2092305584" name="图片 2092305584"/>
+                          <pic:cNvPicPr/>
+                        </pic:nvPicPr>
+                        <pic:blipFill>
+                          <a:blip r:embed="rId6" cstate="print">
+                            <a:extLst>
+                              <a:ext uri="{28A0092B-C50C-407E-A947-70E740481C1C}">
+                                <a14:useLocalDpi xmlns:a14="http://schemas.microsoft.com/office/drawing/2010/main" val="0"/>
+                              </a:ext>
+                            </a:extLst>
+                          </a:blip>
+                          <a:stretch>
+                            <a:fillRect/>
+                          </a:stretch>
+                        </pic:blipFill>
+                        <pic:spPr>
+                          <a:xfrm>
+                            <a:off x="0" y="0"/>
+                            <a:ext cx="1838093" cy="1378682"/>
+                          </a:xfrm>
+                          <a:prstGeom prst="rect">
+                            <a:avLst/>
+                          </a:prstGeom>
+                        </pic:spPr>
+                      </pic:pic>
+                    </a:graphicData>
+                  </a:graphic>
+                </wp:inline>
+              </w:drawing>
+            </w:r>
+          </w:p>
+        </w:tc>
+      </w:tr>
+      <w:tr>
+        <w:tc>
+          <w:tcPr>
+            <w:tcW w:w="2765" w:type="dxa"/>
+          </w:tcPr>
+          <w:p>
+            <w:pPr>
+              <w:widowControl/>
+              <w:jc w:val="center"/>
+              <w:rPr>
+                <w:rFonts w:ascii="Times New Roman" w:eastAsia="宋体" w:hAnsi="Times New Roman" w:cs="Times New Roman"/>
+                <w:kern w:val="0"/>
+                <w:szCs w:val="21"/>
+              </w:rPr>
+            </w:pPr>
+            <w:r>
+              <w:rPr>
+                <w:rFonts w:ascii="Times New Roman" w:eastAsia="宋体" w:hAnsi="Times New Roman" w:cs="Times New Roman" w:hint="eastAsia"/>
+                <w:noProof/>
+                <w:kern w:val="0"/>
+                <w:szCs w:val="21"/>
+              </w:rPr>
+              <w:drawing>
+                <wp:inline distT="0" distB="0" distL="0" distR="0" wp14:anchorId="59239427" wp14:editId="34D27F5A">
+                  <wp:extent cx="1624012" cy="1218107"/>
+                  <wp:effectExtent l="0" t="0" r="0" b="1270"/>
+                  <wp:docPr id="1671381257" name="图片 2"/>
+                  <wp:cNvGraphicFramePr>
+                    <a:graphicFrameLocks xmlns:a="http://schemas.openxmlformats.org/drawingml/2006/main" noChangeAspect="1"/>
+                  </wp:cNvGraphicFramePr>
+                  <a:graphic xmlns:a="http://schemas.openxmlformats.org/drawingml/2006/main">
+                    <a:graphicData uri="http://schemas.openxmlformats.org/drawingml/2006/picture">
+                      <pic:pic xmlns:pic="http://schemas.openxmlformats.org/drawingml/2006/picture">
+                        <pic:nvPicPr>
+                          <pic:cNvPr id="1671381257" name="图片 1671381257"/>
+                          <pic:cNvPicPr/>
+                        </pic:nvPicPr>
+                        <pic:blipFill>
+                          <a:blip r:embed="rId7" cstate="print">
+                            <a:extLst>
+                              <a:ext uri="{28A0092B-C50C-407E-A947-70E740481C1C}">
+                                <a14:useLocalDpi xmlns:a14="http://schemas.microsoft.com/office/drawing/2010/main" val="0"/>
+                              </a:ext>
+                            </a:extLst>
+                          </a:blip>
+                          <a:stretch>
+                            <a:fillRect/>
+                          </a:stretch>
+                        </pic:blipFill>
+                        <pic:spPr>
+                          <a:xfrm>
+                            <a:off x="0" y="0"/>
+                            <a:ext cx="1628194" cy="1221244"/>
+                          </a:xfrm>
+                          <a:prstGeom prst="rect">
+                            <a:avLst/>
+                          </a:prstGeom>
+                        </pic:spPr>
+                      </pic:pic>
+                    </a:graphicData>
+                  </a:graphic>
+                </wp:inline>
+              </w:drawing>
+            </w:r>
+          </w:p>
+        </w:tc>
+        <w:tc>
+          <w:tcPr>
+            <w:tcW w:w="2765" w:type="dxa"/>
+          </w:tcPr>
+          <w:p>
+            <w:pPr>
+              <w:widowControl/>
+              <w:jc w:val="center"/>
+              <w:rPr>
+                <w:rFonts w:ascii="Times New Roman" w:eastAsia="宋体" w:hAnsi="Times New Roman" w:cs="Times New Roman"/>
+                <w:kern w:val="0"/>
+                <w:szCs w:val="21"/>
+              </w:rPr>
+            </w:pPr>
+            <w:r>
+              <w:rPr>
+                <w:rFonts w:ascii="Times New Roman" w:eastAsia="宋体" w:hAnsi="Times New Roman" w:cs="Times New Roman"/>
+                <w:noProof/>
+                <w:kern w:val="0"/>
+                <w:szCs w:val="21"/>
+              </w:rPr>
+              <w:drawing>
+                <wp:inline distT="0" distB="0" distL="0" distR="0" wp14:anchorId="01B682C5" wp14:editId="6123C892">
+                  <wp:extent cx="1643063" cy="1232396"/>
+                  <wp:effectExtent l="0" t="0" r="0" b="6350"/>
+                  <wp:docPr id="1113210182" name="图片 6"/>
+                  <wp:cNvGraphicFramePr>
+                    <a:graphicFrameLocks xmlns:a="http://schemas.openxmlformats.org/drawingml/2006/main" noChangeAspect="1"/>
+                  </wp:cNvGraphicFramePr>
+                  <a:graphic xmlns:a="http://schemas.openxmlformats.org/drawingml/2006/main">
+                    <a:graphicData uri="http://schemas.openxmlformats.org/drawingml/2006/picture">
+                      <pic:pic xmlns:pic="http://schemas.openxmlformats.org/drawingml/2006/picture">
+                        <pic:nvPicPr>
+                          <pic:cNvPr id="1113210182" name="图片 1113210182"/>
+                          <pic:cNvPicPr/>
+                        </pic:nvPicPr>
+                        <pic:blipFill>
+                          <a:blip r:embed="rId8" cstate="print">
+                            <a:extLst>
+                              <a:ext uri="{28A0092B-C50C-407E-A947-70E740481C1C}">
+                                <a14:useLocalDpi xmlns:a14="http://schemas.microsoft.com/office/drawing/2010/main" val="0"/>
+                              </a:ext>
+                            </a:extLst>
+                          </a:blip>
+                          <a:stretch>
+                            <a:fillRect/>
+                          </a:stretch>
+                        </pic:blipFill>
+                        <pic:spPr>
+                          <a:xfrm>
+                            <a:off x="0" y="0"/>
+                            <a:ext cx="1659736" cy="1244902"/>
+                          </a:xfrm>
+                          <a:prstGeom prst="rect">
+                            <a:avLst/>
+                          </a:prstGeom>
+                        </pic:spPr>
+                      </pic:pic>
+                    </a:graphicData>
+                  </a:graphic>
+                </wp:inline>
+              </w:drawing>
+            </w:r>
+          </w:p>
+        </w:tc>
+        <w:tc>
+          <w:tcPr>
+            <w:tcW w:w="2766" w:type="dxa"/>
+          </w:tcPr>
+          <w:p>
+            <w:pPr>
+              <w:widowControl/>
+              <w:jc w:val="center"/>
+              <w:rPr>
+                <w:rFonts w:ascii="Times New Roman" w:eastAsia="宋体" w:hAnsi="Times New Roman" w:cs="Times New Roman"/>
+                <w:kern w:val="0"/>
+                <w:szCs w:val="21"/>
+              </w:rPr>
+            </w:pPr>
+            <w:r>
+              <w:rPr>
+                <w:rFonts w:ascii="Times New Roman" w:eastAsia="宋体" w:hAnsi="Times New Roman" w:cs="Times New Roman" w:hint="eastAsia"/>
+                <w:noProof/>
+                <w:kern w:val="0"/>
+                <w:szCs w:val="21"/>
+              </w:rPr>
+              <w:drawing>
+                <wp:inline distT="0" distB="0" distL="0" distR="0" wp14:anchorId="0FA5FF18" wp14:editId="7E822073">
+                  <wp:extent cx="1822303" cy="1366837"/>
+                  <wp:effectExtent l="0" t="0" r="6985" b="5080"/>
+                  <wp:docPr id="1615009223" name="图片 10"/>
+                  <wp:cNvGraphicFramePr>
+                    <a:graphicFrameLocks xmlns:a="http://schemas.openxmlformats.org/drawingml/2006/main" noChangeAspect="1"/>
+                  </wp:cNvGraphicFramePr>
+                  <a:graphic xmlns:a="http://schemas.openxmlformats.org/drawingml/2006/main">
+                    <a:graphicData uri="http://schemas.openxmlformats.org/drawingml/2006/picture">
+                      <pic:pic xmlns:pic="http://schemas.openxmlformats.org/drawingml/2006/picture">
+                        <pic:nvPicPr>
+                          <pic:cNvPr id="1615009223" name="图片 1615009223"/>
+                          <pic:cNvPicPr/>
+                        </pic:nvPicPr>
+                        <pic:blipFill>
+                          <a:blip r:embed="rId9" cstate="print">
+                            <a:extLst>
+                              <a:ext uri="{28A0092B-C50C-407E-A947-70E740481C1C}">
+                                <a14:useLocalDpi xmlns:a14="http://schemas.microsoft.com/office/drawing/2010/main" val="0"/>
+                              </a:ext>
+                            </a:extLst>
+                          </a:blip>
+                          <a:stretch>
+                            <a:fillRect/>
+                          </a:stretch>
+                        </pic:blipFill>
+                        <pic:spPr>
+                          <a:xfrm>
+                            <a:off x="0" y="0"/>
+                            <a:ext cx="1835648" cy="1376846"/>
+                          </a:xfrm>
+                          <a:prstGeom prst="rect">
+                            <a:avLst/>
+                          </a:prstGeom>
+                        </pic:spPr>
+                      </pic:pic>
+                    </a:graphicData>
+                  </a:graphic>
+                </wp:inline>
+              </w:drawing>
+            </w:r>
+          </w:p>
+        </w:tc>
+      </w:tr>
+      <w:tr>
+        <w:tc>
+          <w:tcPr>
+            <w:tcW w:w="2765" w:type="dxa"/>
+          </w:tcPr>
+          <w:p>
+            <w:pPr>
+              <w:widowControl/>
+              <w:jc w:val="center"/>
+              <w:rPr>
+                <w:rFonts w:ascii="Times New Roman" w:eastAsia="宋体" w:hAnsi="Times New Roman" w:cs="Times New Roman"/>
+                <w:kern w:val="0"/>
+                <w:szCs w:val="21"/>
+              </w:rPr>
+            </w:pPr>
+            <w:r>
+              <w:rPr>
+                <w:rFonts w:ascii="Times New Roman" w:eastAsia="宋体" w:hAnsi="Times New Roman" w:cs="Times New Roman"/>
+                <w:noProof/>
+                <w:kern w:val="0"/>
+                <w:szCs w:val="21"/>
+              </w:rPr>
+              <w:lastRenderedPageBreak/>
+              <w:drawing>
+                <wp:inline distT="0" distB="0" distL="0" distR="0" wp14:anchorId="28C73BC3" wp14:editId="697D2873">
+                  <wp:extent cx="1614487" cy="1210963"/>
+                  <wp:effectExtent l="0" t="0" r="5080" b="8255"/>
+                  <wp:docPr id="508023824" name="图片 3"/>
+                  <wp:cNvGraphicFramePr>
+                    <a:graphicFrameLocks xmlns:a="http://schemas.openxmlformats.org/drawingml/2006/main" noChangeAspect="1"/>
+                  </wp:cNvGraphicFramePr>
+                  <a:graphic xmlns:a="http://schemas.openxmlformats.org/drawingml/2006/main">
+                    <a:graphicData uri="http://schemas.openxmlformats.org/drawingml/2006/picture">
+                      <pic:pic xmlns:pic="http://schemas.openxmlformats.org/drawingml/2006/picture">
+                        <pic:nvPicPr>
+                          <pic:cNvPr id="508023824" name="图片 508023824"/>
+                          <pic:cNvPicPr/>
+                        </pic:nvPicPr>
+                        <pic:blipFill>
+                          <a:blip r:embed="rId10" cstate="print">
+                            <a:extLst>
+                              <a:ext uri="{28A0092B-C50C-407E-A947-70E740481C1C}">
+                                <a14:useLocalDpi xmlns:a14="http://schemas.microsoft.com/office/drawing/2010/main" val="0"/>
+                              </a:ext>
+                            </a:extLst>
+                          </a:blip>
+                          <a:stretch>
+                            <a:fillRect/>
+                          </a:stretch>
+                        </pic:blipFill>
+                        <pic:spPr>
+                          <a:xfrm>
+                            <a:off x="0" y="0"/>
+                            <a:ext cx="1624359" cy="1218368"/>
+                          </a:xfrm>
+                          <a:prstGeom prst="rect">
+                            <a:avLst/>
+                          </a:prstGeom>
+                        </pic:spPr>
+                      </pic:pic>
+                    </a:graphicData>
+                  </a:graphic>
+                </wp:inline>
+              </w:drawing>
+            </w:r>
+          </w:p>
+        </w:tc>
+        <w:tc>
+          <w:tcPr>
+            <w:tcW w:w="2765" w:type="dxa"/>
+          </w:tcPr>
+          <w:p>
+            <w:pPr>
+              <w:widowControl/>
+              <w:jc w:val="center"/>
+              <w:rPr>
+                <w:rFonts w:ascii="Times New Roman" w:eastAsia="宋体" w:hAnsi="Times New Roman" w:cs="Times New Roman"/>
+                <w:noProof/>
+                <w:kern w:val="0"/>
+                <w:szCs w:val="21"/>
+              </w:rPr>
+            </w:pPr>
+            <w:r>
+              <w:rPr>
+                <w:rFonts w:ascii="Times New Roman" w:eastAsia="宋体" w:hAnsi="Times New Roman" w:cs="Times New Roman" w:hint="eastAsia"/>
+                <w:noProof/>
+                <w:kern w:val="0"/>
+                <w:szCs w:val="21"/>
+              </w:rPr>
+              <w:drawing>
+                <wp:inline distT="0" distB="0" distL="0" distR="0" wp14:anchorId="61DCDC4B" wp14:editId="329DC436">
+                  <wp:extent cx="1585912" cy="1189530"/>
+                  <wp:effectExtent l="0" t="0" r="0" b="0"/>
+                  <wp:docPr id="1124206189" name="图片 7"/>
+                  <wp:cNvGraphicFramePr>
+                    <a:graphicFrameLocks xmlns:a="http://schemas.openxmlformats.org/drawingml/2006/main" noChangeAspect="1"/>
+                  </wp:cNvGraphicFramePr>
+                  <a:graphic xmlns:a="http://schemas.openxmlformats.org/drawingml/2006/main">
+                    <a:graphicData uri="http://schemas.openxmlformats.org/drawingml/2006/picture">
+                      <pic:pic xmlns:pic="http://schemas.openxmlformats.org/drawingml/2006/picture">
+                        <pic:nvPicPr>
+                          <pic:cNvPr id="1124206189" name="图片 1124206189"/>
+                          <pic:cNvPicPr/>
+                        </pic:nvPicPr>
+                        <pic:blipFill>
+                          <a:blip r:embed="rId11" cstate="print">
+                            <a:extLst>
+                              <a:ext uri="{28A0092B-C50C-407E-A947-70E740481C1C}">
+                                <a14:useLocalDpi xmlns:a14="http://schemas.microsoft.com/office/drawing/2010/main" val="0"/>
+                              </a:ext>
+                            </a:extLst>
+                          </a:blip>
+                          <a:stretch>
+                            <a:fillRect/>
+                          </a:stretch>
+                        </pic:blipFill>
+                        <pic:spPr>
+                          <a:xfrm>
+                            <a:off x="0" y="0"/>
+                            <a:ext cx="1598248" cy="1198783"/>
+                          </a:xfrm>
+                          <a:prstGeom prst="rect">
+                            <a:avLst/>
+                          </a:prstGeom>
+                        </pic:spPr>
+                      </pic:pic>
+                    </a:graphicData>
+                  </a:graphic>
+                </wp:inline>
+              </w:drawing>
+            </w:r>
+          </w:p>
+        </w:tc>
+        <w:tc>
+          <w:tcPr>
+            <w:tcW w:w="2766" w:type="dxa"/>
+          </w:tcPr>
+          <w:p>
+            <w:pPr>
+              <w:widowControl/>
+              <w:jc w:val="center"/>
+              <w:rPr>
+                <w:rFonts w:ascii="Times New Roman" w:eastAsia="宋体" w:hAnsi="Times New Roman" w:cs="Times New Roman"/>
+                <w:kern w:val="0"/>
+                <w:szCs w:val="21"/>
+              </w:rPr>
+            </w:pPr>
+            <w:r>
+              <w:rPr>
+                <w:rFonts w:ascii="Times New Roman" w:eastAsia="宋体" w:hAnsi="Times New Roman" w:cs="Times New Roman" w:hint="eastAsia"/>
+                <w:noProof/>
+                <w:kern w:val="0"/>
+                <w:szCs w:val="21"/>
+              </w:rPr>
+              <w:drawing>
+                <wp:inline distT="0" distB="0" distL="0" distR="0" wp14:anchorId="143AD4A1" wp14:editId="66BE5DEA">
+                  <wp:extent cx="1624880" cy="1218758"/>
+                  <wp:effectExtent l="0" t="0" r="0" b="635"/>
+                  <wp:docPr id="1180797429" name="图片 11"/>
+                  <wp:cNvGraphicFramePr>
+                    <a:graphicFrameLocks xmlns:a="http://schemas.openxmlformats.org/drawingml/2006/main" noChangeAspect="1"/>
+                  </wp:cNvGraphicFramePr>
+                  <a:graphic xmlns:a="http://schemas.openxmlformats.org/drawingml/2006/main">
+                    <a:graphicData uri="http://schemas.openxmlformats.org/drawingml/2006/picture">
+                      <pic:pic xmlns:pic="http://schemas.openxmlformats.org/drawingml/2006/picture">
+                        <pic:nvPicPr>
+                          <pic:cNvPr id="1180797429" name="图片 1180797429"/>
+                          <pic:cNvPicPr/>
+                        </pic:nvPicPr>
+                        <pic:blipFill>
+                          <a:blip r:embed="rId12" cstate="print">
+                            <a:extLst>
+                              <a:ext uri="{28A0092B-C50C-407E-A947-70E740481C1C}">
+                                <a14:useLocalDpi xmlns:a14="http://schemas.microsoft.com/office/drawing/2010/main" val="0"/>
+                              </a:ext>
+                            </a:extLst>
+                          </a:blip>
+                          <a:stretch>
+                            <a:fillRect/>
+                          </a:stretch>
+                        </pic:blipFill>
+                        <pic:spPr>
+                          <a:xfrm>
+                            <a:off x="0" y="0"/>
+                            <a:ext cx="1649022" cy="1236866"/>
+                          </a:xfrm>
+                          <a:prstGeom prst="rect">
+                            <a:avLst/>
+                          </a:prstGeom>
+                        </pic:spPr>
+                      </pic:pic>
+                    </a:graphicData>
+                  </a:graphic>
+                </wp:inline>
+              </w:drawing>
+            </w:r>
+          </w:p>
+        </w:tc>
+      </w:tr>
+      <w:tr>
+        <w:tc>
+          <w:tcPr>
+            <w:tcW w:w="2765" w:type="dxa"/>
+          </w:tcPr>
+          <w:p>
+            <w:pPr>
+              <w:widowControl/>
+              <w:jc w:val="center"/>
+              <w:rPr>
+                <w:rFonts w:ascii="Times New Roman" w:eastAsia="宋体" w:hAnsi="Times New Roman" w:cs="Times New Roman"/>
+                <w:kern w:val="0"/>
+                <w:szCs w:val="21"/>
+              </w:rPr>
+            </w:pPr>
+            <w:r>
+              <w:rPr>
+                <w:rFonts w:ascii="Times New Roman" w:eastAsia="宋体" w:hAnsi="Times New Roman" w:cs="Times New Roman"/>
+                <w:noProof/>
+                <w:kern w:val="0"/>
+                <w:szCs w:val="21"/>
+              </w:rPr>
+              <w:drawing>
+                <wp:inline distT="0" distB="0" distL="0" distR="0" wp14:anchorId="74BD2FAF" wp14:editId="66AF30B5">
+                  <wp:extent cx="1619250" cy="1214535"/>
+                  <wp:effectExtent l="0" t="0" r="0" b="5080"/>
+                  <wp:docPr id="776599257" name="图片 4"/>
+                  <wp:cNvGraphicFramePr>
+                    <a:graphicFrameLocks xmlns:a="http://schemas.openxmlformats.org/drawingml/2006/main" noChangeAspect="1"/>
+                  </wp:cNvGraphicFramePr>
+                  <a:graphic xmlns:a="http://schemas.openxmlformats.org/drawingml/2006/main">
+                    <a:graphicData uri="http://schemas.openxmlformats.org/drawingml/2006/picture">
+                      <pic:pic xmlns:pic="http://schemas.openxmlformats.org/drawingml/2006/picture">
+                        <pic:nvPicPr>
+                          <pic:cNvPr id="776599257" name="图片 776599257"/>
+                          <pic:cNvPicPr/>
+                        </pic:nvPicPr>
+                        <pic:blipFill>
+                          <a:blip r:embed="rId13" cstate="print">
+                            <a:extLst>
+                              <a:ext uri="{28A0092B-C50C-407E-A947-70E740481C1C}">
+                                <a14:useLocalDpi xmlns:a14="http://schemas.microsoft.com/office/drawing/2010/main" val="0"/>
+                              </a:ext>
+                            </a:extLst>
+                          </a:blip>
+                          <a:stretch>
+                            <a:fillRect/>
+                          </a:stretch>
+                        </pic:blipFill>
+                        <pic:spPr>
+                          <a:xfrm>
+                            <a:off x="0" y="0"/>
+                            <a:ext cx="1626495" cy="1219969"/>
+                          </a:xfrm>
+                          <a:prstGeom prst="rect">
+                            <a:avLst/>
+                          </a:prstGeom>
+                        </pic:spPr>
+                      </pic:pic>
+                    </a:graphicData>
+                  </a:graphic>
+                </wp:inline>
+              </w:drawing>
+            </w:r>
+          </w:p>
+        </w:tc>
+        <w:tc>
+          <w:tcPr>
+            <w:tcW w:w="2765" w:type="dxa"/>
+          </w:tcPr>
+          <w:p>
+            <w:pPr>
+              <w:widowControl/>
+              <w:jc w:val="center"/>
+              <w:rPr>
+                <w:rFonts w:ascii="Times New Roman" w:eastAsia="宋体" w:hAnsi="Times New Roman" w:cs="Times New Roman"/>
+                <w:kern w:val="0"/>
+                <w:szCs w:val="21"/>
+              </w:rPr>
+            </w:pPr>
+            <w:r>
+              <w:rPr>
+                <w:rFonts w:ascii="Times New Roman" w:eastAsia="宋体" w:hAnsi="Times New Roman" w:cs="Times New Roman" w:hint="eastAsia"/>
+                <w:noProof/>
+                <w:kern w:val="0"/>
+                <w:szCs w:val="21"/>
+              </w:rPr>
+              <w:drawing>
+                <wp:inline distT="0" distB="0" distL="0" distR="0" wp14:anchorId="20E9D324" wp14:editId="499BF13A">
+                  <wp:extent cx="1672301" cy="1254326"/>
+                  <wp:effectExtent l="0" t="0" r="4445" b="3175"/>
+                  <wp:docPr id="135754184" name="图片 8"/>
+                  <wp:cNvGraphicFramePr>
+                    <a:graphicFrameLocks xmlns:a="http://schemas.openxmlformats.org/drawingml/2006/main" noChangeAspect="1"/>
+                  </wp:cNvGraphicFramePr>
+                  <a:graphic xmlns:a="http://schemas.openxmlformats.org/drawingml/2006/main">
+                    <a:graphicData uri="http://schemas.openxmlformats.org/drawingml/2006/picture">
+                      <pic:pic xmlns:pic="http://schemas.openxmlformats.org/drawingml/2006/picture">
+                        <pic:nvPicPr>
+                          <pic:cNvPr id="135754184" name="图片 135754184"/>
+                          <pic:cNvPicPr/>
+                        </pic:nvPicPr>
+                        <pic:blipFill>
+                          <a:blip r:embed="rId14" cstate="print">
+                            <a:extLst>
+                              <a:ext uri="{28A0092B-C50C-407E-A947-70E740481C1C}">
+                                <a14:useLocalDpi xmlns:a14="http://schemas.microsoft.com/office/drawing/2010/main" val="0"/>
+                              </a:ext>
+                            </a:extLst>
+                          </a:blip>
+                          <a:stretch>
+                            <a:fillRect/>
+                          </a:stretch>
+                        </pic:blipFill>
+                        <pic:spPr>
+                          <a:xfrm>
+                            <a:off x="0" y="0"/>
+                            <a:ext cx="1683353" cy="1262616"/>
+                          </a:xfrm>
+                          <a:prstGeom prst="rect">
+                            <a:avLst/>
+                          </a:prstGeom>
+                        </pic:spPr>
+                      </pic:pic>
+                    </a:graphicData>
+                  </a:graphic>
+                </wp:inline>
+              </w:drawing>
+            </w:r>
+          </w:p>
+        </w:tc>
+        <w:tc>
+          <w:tcPr>
+            <w:tcW w:w="2766" w:type="dxa"/>
+          </w:tcPr>
+          <w:p>
+            <w:pPr>
+              <w:widowControl/>
+              <w:jc w:val="center"/>
+              <w:rPr>
+                <w:rFonts w:ascii="Times New Roman" w:eastAsia="宋体" w:hAnsi="Times New Roman" w:cs="Times New Roman"/>
+                <w:kern w:val="0"/>
+                <w:szCs w:val="21"/>
+              </w:rPr>
+            </w:pPr>
+            <w:r>
+              <w:rPr>
+                <w:rFonts w:ascii="Times New Roman" w:eastAsia="宋体" w:hAnsi="Times New Roman" w:cs="Times New Roman" w:hint="eastAsia"/>
+                <w:noProof/>
+                <w:kern w:val="0"/>
+                <w:szCs w:val="21"/>
+              </w:rPr>
+              <w:drawing>
+                <wp:inline distT="0" distB="0" distL="0" distR="0" wp14:anchorId="011D997B" wp14:editId="665558CA">
+                  <wp:extent cx="1781175" cy="1335989"/>
+                  <wp:effectExtent l="0" t="0" r="0" b="0"/>
+                  <wp:docPr id="1180141019" name="图片 12"/>
+                  <wp:cNvGraphicFramePr>
+                    <a:graphicFrameLocks xmlns:a="http://schemas.openxmlformats.org/drawingml/2006/main" noChangeAspect="1"/>
+                  </wp:cNvGraphicFramePr>
+                  <a:graphic xmlns:a="http://schemas.openxmlformats.org/drawingml/2006/main">
+                    <a:graphicData uri="http://schemas.openxmlformats.org/drawingml/2006/picture">
+                      <pic:pic xmlns:pic="http://schemas.openxmlformats.org/drawingml/2006/picture">
+                        <pic:nvPicPr>
+                          <pic:cNvPr id="1180141019" name="图片 1180141019"/>
+                          <pic:cNvPicPr/>
+                        </pic:nvPicPr>
+                        <pic:blipFill>
+                          <a:blip r:embed="rId15" cstate="print">
+                            <a:extLst>
+                              <a:ext uri="{28A0092B-C50C-407E-A947-70E740481C1C}">
+                                <a14:useLocalDpi xmlns:a14="http://schemas.microsoft.com/office/drawing/2010/main" val="0"/>
+                              </a:ext>
+                            </a:extLst>
+                          </a:blip>
+                          <a:stretch>
+                            <a:fillRect/>
+                          </a:stretch>
+                        </pic:blipFill>
+                        <pic:spPr>
+                          <a:xfrm>
+                            <a:off x="0" y="0"/>
+                            <a:ext cx="1788053" cy="1341148"/>
+                          </a:xfrm>
+                          <a:prstGeom prst="rect">
+                            <a:avLst/>
+                          </a:prstGeom>
+                        </pic:spPr>
+                      </pic:pic>
+                    </a:graphicData>
+                  </a:graphic>
+                </wp:inline>
+              </w:drawing>
+            </w:r>
+          </w:p>
+        </w:tc>
+      </w:tr>
+    </w:tbl>
     <w:p>
       <w:pPr>
         <w:widowControl/>
@@ -611,6 +1986,97 @@
           <w:szCs w:val="21"/>
         </w:rPr>
       </w:pPr>
+    </w:p>
+    <w:p>
+      <w:pPr>
+        <w:widowControl/>
+        <w:jc w:val="left"/>
+        <w:rPr>
+          <w:rFonts w:ascii="Times New Roman" w:eastAsia="宋体" w:hAnsi="Times New Roman" w:cs="Times New Roman"/>
+          <w:kern w:val="0"/>
+          <w:szCs w:val="21"/>
+        </w:rPr>
+      </w:pPr>
+      <w:r>
+        <w:rPr>
+          <w:rFonts w:ascii="Times New Roman" w:eastAsia="宋体" w:hAnsi="Times New Roman" w:cs="Times New Roman" w:hint="eastAsia"/>
+          <w:kern w:val="0"/>
+          <w:szCs w:val="21"/>
+        </w:rPr>
+        <w:t>4</w:t>
+      </w:r>
+      <w:r>
+        <w:rPr>
+          <w:rFonts w:ascii="Times New Roman" w:eastAsia="宋体" w:hAnsi="Times New Roman" w:cs="Times New Roman"/>
+          <w:kern w:val="0"/>
+          <w:szCs w:val="21"/>
+        </w:rPr>
+        <w:t>.</w:t>
+      </w:r>
+      <w:r>
+        <w:t xml:space="preserve"> </w:t>
+      </w:r>
+      <w:r>
+        <w:rPr>
+          <w:rFonts w:ascii="Times New Roman" w:eastAsia="宋体" w:hAnsi="Times New Roman" w:cs="Times New Roman"/>
+          <w:kern w:val="0"/>
+          <w:szCs w:val="21"/>
+        </w:rPr>
+        <w:t>Investigate the temperature distribution over the time period (</w:t>
+      </w:r>
+      <w:proofErr w:type="gramStart"/>
+      <w:r>
+        <w:rPr>
+          <w:rFonts w:ascii="Times New Roman" w:eastAsia="宋体" w:hAnsi="Times New Roman" w:cs="Times New Roman"/>
+          <w:kern w:val="0"/>
+          <w:szCs w:val="21"/>
+        </w:rPr>
+        <w:t>0,T</w:t>
+      </w:r>
+      <w:proofErr w:type="gramEnd"/>
+      <w:r>
+        <w:rPr>
+          <w:rFonts w:ascii="Times New Roman" w:eastAsia="宋体" w:hAnsi="Times New Roman" w:cs="Times New Roman"/>
+          <w:kern w:val="0"/>
+          <w:szCs w:val="21"/>
+        </w:rPr>
+        <w:t xml:space="preserve">) with T=10 using your code. </w:t>
+      </w:r>
+    </w:p>
+    <w:p>
+      <w:pPr>
+        <w:widowControl/>
+        <w:jc w:val="left"/>
+        <w:rPr>
+          <w:rFonts w:ascii="Times New Roman" w:eastAsia="宋体" w:hAnsi="Times New Roman" w:cs="Times New Roman"/>
+          <w:kern w:val="0"/>
+          <w:szCs w:val="21"/>
+        </w:rPr>
+      </w:pPr>
+      <w:r>
+        <w:rPr>
+          <w:rFonts w:ascii="Times New Roman" w:eastAsia="宋体" w:hAnsi="Times New Roman" w:cs="Times New Roman"/>
+          <w:kern w:val="0"/>
+          <w:szCs w:val="21"/>
+        </w:rPr>
+        <w:t>Use two meshes and two different time step sizes to make sure your results are mesh</w:t>
+      </w:r>
+      <w:r>
+        <w:rPr>
+          <w:rFonts w:ascii="Times New Roman" w:eastAsia="宋体" w:hAnsi="Times New Roman" w:cs="Times New Roman"/>
+          <w:kern w:val="0"/>
+          <w:szCs w:val="21"/>
+        </w:rPr>
+        <w:t>-</w:t>
+      </w:r>
+      <w:r>
+        <w:rPr>
+          <w:rFonts w:ascii="Times New Roman" w:eastAsia="宋体" w:hAnsi="Times New Roman" w:cs="Times New Roman"/>
+          <w:kern w:val="0"/>
+          <w:szCs w:val="21"/>
+        </w:rPr>
+        <w:t>independent. Report your investigation including your numerical settings and the results.</w:t>
+      </w:r>
     </w:p>
     <w:p>
       <w:pPr>
@@ -653,7 +2119,7 @@
         <w:widowControl/>
         <w:jc w:val="left"/>
         <w:rPr>
-          <w:rFonts w:ascii="宋体" w:eastAsia="宋体" w:hAnsi="宋体" w:cs="宋体" w:hint="eastAsia"/>
+          <w:rFonts w:ascii="宋体" w:eastAsia="宋体" w:hAnsi="宋体" w:cs="宋体"/>
           <w:kern w:val="0"/>
           <w:sz w:val="24"/>
           <w:szCs w:val="24"/>
@@ -665,7 +2131,7 @@
         <w:widowControl/>
         <w:jc w:val="left"/>
         <w:rPr>
-          <w:rFonts w:ascii="宋体" w:eastAsia="宋体" w:hAnsi="宋体" w:cs="宋体"/>
+          <w:rFonts w:ascii="宋体" w:eastAsia="宋体" w:hAnsi="宋体" w:cs="宋体" w:hint="eastAsia"/>
           <w:kern w:val="0"/>
           <w:sz w:val="24"/>
           <w:szCs w:val="24"/>
@@ -689,7 +2155,55 @@
         <w:widowControl/>
         <w:jc w:val="left"/>
         <w:rPr>
-          <w:rFonts w:ascii="宋体" w:eastAsia="宋体" w:hAnsi="宋体" w:cs="宋体" w:hint="eastAsia"/>
+          <w:rFonts w:ascii="宋体" w:eastAsia="宋体" w:hAnsi="宋体" w:cs="宋体"/>
+          <w:kern w:val="0"/>
+          <w:sz w:val="24"/>
+          <w:szCs w:val="24"/>
+        </w:rPr>
+      </w:pPr>
+    </w:p>
+    <w:p>
+      <w:pPr>
+        <w:widowControl/>
+        <w:jc w:val="left"/>
+        <w:rPr>
+          <w:rFonts w:ascii="宋体" w:eastAsia="宋体" w:hAnsi="宋体" w:cs="宋体"/>
+          <w:kern w:val="0"/>
+          <w:sz w:val="24"/>
+          <w:szCs w:val="24"/>
+        </w:rPr>
+      </w:pPr>
+    </w:p>
+    <w:p>
+      <w:pPr>
+        <w:widowControl/>
+        <w:jc w:val="left"/>
+        <w:rPr>
+          <w:rFonts w:ascii="宋体" w:eastAsia="宋体" w:hAnsi="宋体" w:cs="宋体"/>
+          <w:kern w:val="0"/>
+          <w:sz w:val="24"/>
+          <w:szCs w:val="24"/>
+        </w:rPr>
+      </w:pPr>
+    </w:p>
+    <w:p>
+      <w:pPr>
+        <w:widowControl/>
+        <w:jc w:val="left"/>
+        <w:rPr>
+          <w:rFonts w:ascii="宋体" w:eastAsia="宋体" w:hAnsi="宋体" w:cs="宋体"/>
+          <w:kern w:val="0"/>
+          <w:sz w:val="24"/>
+          <w:szCs w:val="24"/>
+        </w:rPr>
+      </w:pPr>
+    </w:p>
+    <w:p>
+      <w:pPr>
+        <w:widowControl/>
+        <w:jc w:val="left"/>
+        <w:rPr>
+          <w:rFonts w:ascii="宋体" w:eastAsia="宋体" w:hAnsi="宋体" w:cs="宋体"/>
           <w:kern w:val="0"/>
           <w:sz w:val="24"/>
           <w:szCs w:val="24"/>
@@ -1153,6 +2667,22 @@
       <w:color w:val="666666"/>
     </w:rPr>
   </w:style>
+  <w:style w:type="table" w:styleId="a5">
+    <w:name w:val="Table Grid"/>
+    <w:basedOn w:val="a1"/>
+    <w:uiPriority w:val="39"/>
+    <w:rsid w:val="006C2261"/>
+    <w:tblPr>
+      <w:tblBorders>
+        <w:top w:val="single" w:sz="4" w:space="0" w:color="auto"/>
+        <w:left w:val="single" w:sz="4" w:space="0" w:color="auto"/>
+        <w:bottom w:val="single" w:sz="4" w:space="0" w:color="auto"/>
+        <w:right w:val="single" w:sz="4" w:space="0" w:color="auto"/>
+        <w:insideH w:val="single" w:sz="4" w:space="0" w:color="auto"/>
+        <w:insideV w:val="single" w:sz="4" w:space="0" w:color="auto"/>
+      </w:tblBorders>
+    </w:tblPr>
+  </w:style>
 </w:styles>
 </file>
 

</xml_diff>

<commit_message>
Q1 modified; Upload the report.pdf
</commit_message>
<xml_diff>
--- a/FEM-Code-Report.docx
+++ b/FEM-Code-Report.docx
@@ -90,159 +90,17 @@
         <w:widowControl/>
         <w:jc w:val="left"/>
         <w:rPr>
-          <w:rFonts w:ascii="Times New Roman" w:eastAsia="宋体" w:hAnsi="Times New Roman" w:cs="Times New Roman"/>
-          <w:kern w:val="0"/>
-          <w:szCs w:val="21"/>
-        </w:rPr>
-      </w:pPr>
-      <w:r>
-        <w:rPr>
-          <w:rFonts w:ascii="Times New Roman" w:eastAsia="宋体" w:hAnsi="Times New Roman" w:cs="Times New Roman"/>
-          <w:kern w:val="0"/>
-          <w:szCs w:val="21"/>
-        </w:rPr>
-        <w:t xml:space="preserve">Change </w:t>
-      </w:r>
-      <w:r>
-        <w:rPr>
-          <w:rFonts w:ascii="Times New Roman" w:eastAsia="宋体" w:hAnsi="Times New Roman" w:cs="Times New Roman"/>
-          <w:kern w:val="0"/>
-          <w:szCs w:val="21"/>
-        </w:rPr>
-        <w:t xml:space="preserve">the </w:t>
-      </w:r>
-      <w:r>
-        <w:rPr>
-          <w:rFonts w:ascii="Times New Roman" w:eastAsia="宋体" w:hAnsi="Times New Roman" w:cs="Times New Roman"/>
-          <w:kern w:val="0"/>
-          <w:szCs w:val="21"/>
-        </w:rPr>
-        <w:t xml:space="preserve">hh </w:t>
-      </w:r>
-      <w:r>
-        <w:rPr>
-          <w:rFonts w:ascii="Times New Roman" w:eastAsia="宋体" w:hAnsi="Times New Roman" w:cs="Times New Roman"/>
-          <w:kern w:val="0"/>
-          <w:szCs w:val="21"/>
-        </w:rPr>
-        <w:t xml:space="preserve">value </w:t>
-      </w:r>
-      <w:r>
-        <w:rPr>
-          <w:rFonts w:ascii="Times New Roman" w:eastAsia="宋体" w:hAnsi="Times New Roman" w:cs="Times New Roman"/>
-          <w:kern w:val="0"/>
-          <w:szCs w:val="21"/>
-        </w:rPr>
-        <w:t xml:space="preserve">from </w:t>
-      </w:r>
-      <w:r>
-        <w:rPr>
-          <w:rFonts w:ascii="Times New Roman" w:eastAsia="宋体" w:hAnsi="Times New Roman" w:cs="Times New Roman"/>
-          <w:kern w:val="0"/>
-          <w:szCs w:val="21"/>
-        </w:rPr>
-        <w:t>1/</w:t>
-      </w:r>
-      <w:r>
-        <w:rPr>
-          <w:rFonts w:ascii="Times New Roman" w:eastAsia="宋体" w:hAnsi="Times New Roman" w:cs="Times New Roman"/>
-          <w:kern w:val="0"/>
-          <w:szCs w:val="21"/>
-        </w:rPr>
-        <w:t xml:space="preserve">10 to </w:t>
-      </w:r>
-      <w:r>
-        <w:rPr>
-          <w:rFonts w:ascii="Times New Roman" w:eastAsia="宋体" w:hAnsi="Times New Roman" w:cs="Times New Roman"/>
-          <w:kern w:val="0"/>
-          <w:szCs w:val="21"/>
-        </w:rPr>
-        <w:t>1/</w:t>
-      </w:r>
-      <w:r>
-        <w:rPr>
-          <w:rFonts w:ascii="Times New Roman" w:eastAsia="宋体" w:hAnsi="Times New Roman" w:cs="Times New Roman"/>
-          <w:kern w:val="0"/>
-          <w:szCs w:val="21"/>
-        </w:rPr>
-        <w:t xml:space="preserve">100, </w:t>
-      </w:r>
-      <w:r>
-        <w:rPr>
-          <w:rFonts w:ascii="Times New Roman" w:eastAsia="宋体" w:hAnsi="Times New Roman" w:cs="Times New Roman"/>
-          <w:kern w:val="0"/>
-          <w:szCs w:val="21"/>
-        </w:rPr>
-        <w:t xml:space="preserve">and </w:t>
-      </w:r>
-      <w:r>
-        <w:rPr>
-          <w:rFonts w:ascii="Times New Roman" w:eastAsia="宋体" w:hAnsi="Times New Roman" w:cs="Times New Roman"/>
-          <w:kern w:val="0"/>
-          <w:szCs w:val="21"/>
-        </w:rPr>
-        <w:t>the results as follows:</w:t>
-      </w:r>
-    </w:p>
-    <w:p>
-      <w:pPr>
-        <w:widowControl/>
-        <w:jc w:val="left"/>
-        <w:rPr>
-          <w:rFonts w:ascii="Times New Roman" w:eastAsia="宋体" w:hAnsi="Times New Roman" w:cs="Times New Roman"/>
-          <w:kern w:val="0"/>
-          <w:szCs w:val="21"/>
-        </w:rPr>
-      </w:pPr>
-      <w:r>
-        <w:rPr>
           <w:rFonts w:ascii="Times New Roman" w:eastAsia="宋体" w:hAnsi="Times New Roman" w:cs="Times New Roman" w:hint="eastAsia"/>
           <w:kern w:val="0"/>
           <w:szCs w:val="21"/>
         </w:rPr>
-        <w:t>L</w:t>
-      </w:r>
-      <w:r>
-        <w:rPr>
-          <w:rFonts w:ascii="Times New Roman" w:eastAsia="宋体" w:hAnsi="Times New Roman" w:cs="Times New Roman"/>
-          <w:kern w:val="0"/>
-          <w:szCs w:val="21"/>
-        </w:rPr>
-        <w:t xml:space="preserve">2error </w:t>
-      </w:r>
-      <w:r>
-        <w:rPr>
-          <w:rFonts w:ascii="Times New Roman" w:eastAsia="宋体" w:hAnsi="Times New Roman" w:cs="Times New Roman"/>
-          <w:kern w:val="0"/>
-          <w:szCs w:val="21"/>
-        </w:rPr>
-        <w:t>will shrink by a factor of 100</w:t>
-      </w:r>
-      <w:r>
-        <w:rPr>
-          <w:rFonts w:ascii="Times New Roman" w:eastAsia="宋体" w:hAnsi="Times New Roman" w:cs="Times New Roman"/>
-          <w:kern w:val="0"/>
-          <w:szCs w:val="21"/>
-        </w:rPr>
-        <w:t>, while H1error by a factor of 10.</w:t>
-      </w:r>
-    </w:p>
-    <w:p>
-      <w:pPr>
-        <w:widowControl/>
-        <w:jc w:val="left"/>
+      </w:pPr>
+      <w:r>
         <w:rPr>
           <w:rFonts w:ascii="Times New Roman" w:eastAsia="宋体" w:hAnsi="Times New Roman" w:cs="Times New Roman" w:hint="eastAsia"/>
           <w:kern w:val="0"/>
           <w:szCs w:val="21"/>
         </w:rPr>
-      </w:pPr>
-      <w:r>
-        <w:rPr>
-          <w:rFonts w:ascii="Times New Roman" w:eastAsia="宋体" w:hAnsi="Times New Roman" w:cs="Times New Roman" w:hint="eastAsia"/>
-          <w:kern w:val="0"/>
-          <w:szCs w:val="21"/>
-        </w:rPr>
         <w:t>T</w:t>
       </w:r>
       <w:r>
@@ -251,120 +109,7 @@
           <w:kern w:val="0"/>
           <w:szCs w:val="21"/>
         </w:rPr>
-        <w:t>he slopes of the log(Error) vs log(hh) line should be 2 and 1 respectively.</w:t>
-      </w:r>
-    </w:p>
-    <w:p>
-      <w:pPr>
-        <w:widowControl/>
-        <w:jc w:val="left"/>
-        <w:rPr>
-          <w:rFonts w:ascii="Times New Roman" w:eastAsia="宋体" w:hAnsi="Times New Roman" w:cs="Times New Roman"/>
-          <w:kern w:val="0"/>
-          <w:szCs w:val="21"/>
-        </w:rPr>
-      </w:pPr>
-    </w:p>
-    <w:p>
-      <w:pPr>
-        <w:widowControl/>
-        <w:jc w:val="left"/>
-        <w:rPr>
-          <w:rFonts w:ascii="Times New Roman" w:eastAsia="宋体" w:hAnsi="Times New Roman" w:cs="Times New Roman"/>
-          <w:kern w:val="0"/>
-          <w:szCs w:val="21"/>
-        </w:rPr>
-      </w:pPr>
-      <w:r>
-        <w:rPr>
-          <w:rFonts w:ascii="Times New Roman" w:eastAsia="宋体" w:hAnsi="Times New Roman" w:cs="Times New Roman"/>
-          <w:kern w:val="0"/>
-          <w:szCs w:val="21"/>
-        </w:rPr>
-        <w:t>Plot the figure as follows:</w:t>
-      </w:r>
-    </w:p>
-    <w:p>
-      <w:pPr>
-        <w:widowControl/>
-        <w:jc w:val="left"/>
-        <w:rPr>
-          <w:rFonts w:ascii="Times New Roman" w:eastAsia="宋体" w:hAnsi="Times New Roman" w:cs="Times New Roman"/>
-          <w:kern w:val="0"/>
-          <w:szCs w:val="21"/>
-        </w:rPr>
-      </w:pPr>
-      <w:r>
-        <w:rPr>
-          <w:rFonts w:ascii="Times New Roman" w:eastAsia="宋体" w:hAnsi="Times New Roman" w:cs="Times New Roman" w:hint="eastAsia"/>
-          <w:kern w:val="0"/>
-          <w:szCs w:val="21"/>
-        </w:rPr>
-        <w:t>F</w:t>
-      </w:r>
-      <w:r>
-        <w:rPr>
-          <w:rFonts w:ascii="Times New Roman" w:eastAsia="宋体" w:hAnsi="Times New Roman" w:cs="Times New Roman"/>
-          <w:kern w:val="0"/>
-          <w:szCs w:val="21"/>
-        </w:rPr>
-        <w:t xml:space="preserve">or </w:t>
-      </w:r>
-      <w:r>
-        <w:rPr>
-          <w:rFonts w:ascii="Times New Roman" w:eastAsia="宋体" w:hAnsi="Times New Roman" w:cs="Times New Roman"/>
-          <w:kern w:val="0"/>
-          <w:szCs w:val="21"/>
-        </w:rPr>
-        <w:t xml:space="preserve">the </w:t>
-      </w:r>
-      <w:r>
-        <w:rPr>
-          <w:rFonts w:ascii="Times New Roman" w:eastAsia="宋体" w:hAnsi="Times New Roman" w:cs="Times New Roman"/>
-          <w:kern w:val="0"/>
-          <w:szCs w:val="21"/>
-        </w:rPr>
-        <w:t>all</w:t>
-      </w:r>
-      <w:r>
-        <w:rPr>
-          <w:rFonts w:ascii="Times New Roman" w:eastAsia="宋体" w:hAnsi="Times New Roman" w:cs="Times New Roman"/>
-          <w:kern w:val="0"/>
-          <w:szCs w:val="21"/>
-        </w:rPr>
-        <w:t>-</w:t>
-      </w:r>
-      <w:r>
-        <w:rPr>
-          <w:rFonts w:ascii="Times New Roman" w:eastAsia="宋体" w:hAnsi="Times New Roman" w:cs="Times New Roman"/>
-          <w:kern w:val="0"/>
-          <w:szCs w:val="21"/>
-        </w:rPr>
-        <w:t xml:space="preserve">D boundary condition </w:t>
-      </w:r>
-      <w:r>
-        <w:rPr>
-          <w:rFonts w:ascii="Times New Roman" w:eastAsia="宋体" w:hAnsi="Times New Roman" w:cs="Times New Roman"/>
-          <w:kern w:val="0"/>
-          <w:szCs w:val="21"/>
-        </w:rPr>
-        <w:t>case</w:t>
-      </w:r>
-      <w:r>
-        <w:rPr>
-          <w:rFonts w:ascii="Times New Roman" w:eastAsia="宋体" w:hAnsi="Times New Roman" w:cs="Times New Roman"/>
-          <w:kern w:val="0"/>
-          <w:szCs w:val="21"/>
-        </w:rPr>
-        <w:t>:</w:t>
-      </w:r>
-      <w:r>
-        <w:rPr>
-          <w:rFonts w:ascii="Times New Roman" w:eastAsia="宋体" w:hAnsi="Times New Roman" w:cs="Times New Roman"/>
-          <w:kern w:val="0"/>
-          <w:szCs w:val="21"/>
-        </w:rPr>
-        <w:t xml:space="preserve"> </w:t>
+        <w:t>he temperature distribution with D and N boundaries.</w:t>
       </w:r>
     </w:p>
     <w:tbl>
@@ -374,8 +119,8 @@
         <w:tblLook w:val="04A0" w:firstRow="1" w:lastRow="0" w:firstColumn="1" w:lastColumn="0" w:noHBand="0" w:noVBand="1"/>
       </w:tblPr>
       <w:tblGrid>
-        <w:gridCol w:w="4145"/>
-        <w:gridCol w:w="4151"/>
+        <w:gridCol w:w="4215"/>
+        <w:gridCol w:w="4081"/>
       </w:tblGrid>
       <w:tr>
         <w:tc>
@@ -394,16 +139,16 @@
             </w:pPr>
             <w:r>
               <w:rPr>
-                <w:rFonts w:ascii="Times New Roman" w:eastAsia="宋体" w:hAnsi="Times New Roman" w:cs="Times New Roman"/>
+                <w:rFonts w:ascii="Times New Roman" w:eastAsia="宋体" w:hAnsi="Times New Roman" w:cs="Times New Roman" w:hint="eastAsia"/>
                 <w:noProof/>
                 <w:kern w:val="0"/>
                 <w:szCs w:val="21"/>
               </w:rPr>
               <w:drawing>
-                <wp:inline distT="0" distB="0" distL="0" distR="0" wp14:anchorId="638A8917" wp14:editId="5CDC52EF">
-                  <wp:extent cx="2517569" cy="2667754"/>
-                  <wp:effectExtent l="0" t="0" r="0" b="0"/>
-                  <wp:docPr id="526067989" name="图片 1"/>
+                <wp:inline distT="0" distB="0" distL="0" distR="0" wp14:anchorId="5415B034" wp14:editId="2B1D1721">
+                  <wp:extent cx="2716159" cy="2037283"/>
+                  <wp:effectExtent l="0" t="0" r="8255" b="1270"/>
+                  <wp:docPr id="295727934" name="图片 3"/>
                   <wp:cNvGraphicFramePr>
                     <a:graphicFrameLocks xmlns:a="http://schemas.openxmlformats.org/drawingml/2006/main" noChangeAspect="1"/>
                   </wp:cNvGraphicFramePr>
@@ -411,7 +156,7 @@
                     <a:graphicData uri="http://schemas.openxmlformats.org/drawingml/2006/picture">
                       <pic:pic xmlns:pic="http://schemas.openxmlformats.org/drawingml/2006/picture">
                         <pic:nvPicPr>
-                          <pic:cNvPr id="526067989" name="图片 526067989"/>
+                          <pic:cNvPr id="295727934" name="图片 295727934"/>
                           <pic:cNvPicPr/>
                         </pic:nvPicPr>
                         <pic:blipFill>
@@ -429,7 +174,414 @@
                         <pic:spPr>
                           <a:xfrm>
                             <a:off x="0" y="0"/>
-                            <a:ext cx="2527282" cy="2678046"/>
+                            <a:ext cx="2721467" cy="2041264"/>
+                          </a:xfrm>
+                          <a:prstGeom prst="rect">
+                            <a:avLst/>
+                          </a:prstGeom>
+                        </pic:spPr>
+                      </pic:pic>
+                    </a:graphicData>
+                  </a:graphic>
+                </wp:inline>
+              </w:drawing>
+            </w:r>
+          </w:p>
+          <w:p>
+            <w:pPr>
+              <w:widowControl/>
+              <w:jc w:val="center"/>
+              <w:rPr>
+                <w:rFonts w:ascii="Times New Roman" w:eastAsia="宋体" w:hAnsi="Times New Roman" w:cs="Times New Roman" w:hint="eastAsia"/>
+                <w:kern w:val="0"/>
+                <w:szCs w:val="21"/>
+              </w:rPr>
+            </w:pPr>
+            <w:r>
+              <w:rPr>
+                <w:rFonts w:ascii="Times New Roman" w:eastAsia="宋体" w:hAnsi="Times New Roman" w:cs="Times New Roman" w:hint="eastAsia"/>
+                <w:kern w:val="0"/>
+                <w:szCs w:val="21"/>
+              </w:rPr>
+              <w:t>O</w:t>
+            </w:r>
+            <w:r>
+              <w:rPr>
+                <w:rFonts w:ascii="Times New Roman" w:eastAsia="宋体" w:hAnsi="Times New Roman" w:cs="Times New Roman"/>
+                <w:kern w:val="0"/>
+                <w:szCs w:val="21"/>
+              </w:rPr>
+              <w:t>verview</w:t>
+            </w:r>
+          </w:p>
+        </w:tc>
+        <w:tc>
+          <w:tcPr>
+            <w:tcW w:w="4148" w:type="dxa"/>
+          </w:tcPr>
+          <w:p>
+            <w:pPr>
+              <w:widowControl/>
+              <w:jc w:val="left"/>
+              <w:rPr>
+                <w:rFonts w:ascii="Times New Roman" w:eastAsia="宋体" w:hAnsi="Times New Roman" w:cs="Times New Roman"/>
+                <w:kern w:val="0"/>
+                <w:szCs w:val="21"/>
+              </w:rPr>
+            </w:pPr>
+            <w:r>
+              <w:rPr>
+                <w:rFonts w:ascii="Times New Roman" w:eastAsia="宋体" w:hAnsi="Times New Roman" w:cs="Times New Roman" w:hint="eastAsia"/>
+                <w:noProof/>
+                <w:kern w:val="0"/>
+                <w:szCs w:val="21"/>
+              </w:rPr>
+              <w:drawing>
+                <wp:inline distT="0" distB="0" distL="0" distR="0" wp14:anchorId="3D4CF5BA" wp14:editId="3196F8D8">
+                  <wp:extent cx="2633260" cy="1975104"/>
+                  <wp:effectExtent l="0" t="0" r="0" b="6350"/>
+                  <wp:docPr id="2003886430" name="图片 4"/>
+                  <wp:cNvGraphicFramePr>
+                    <a:graphicFrameLocks xmlns:a="http://schemas.openxmlformats.org/drawingml/2006/main" noChangeAspect="1"/>
+                  </wp:cNvGraphicFramePr>
+                  <a:graphic xmlns:a="http://schemas.openxmlformats.org/drawingml/2006/main">
+                    <a:graphicData uri="http://schemas.openxmlformats.org/drawingml/2006/picture">
+                      <pic:pic xmlns:pic="http://schemas.openxmlformats.org/drawingml/2006/picture">
+                        <pic:nvPicPr>
+                          <pic:cNvPr id="2003886430" name="图片 2003886430"/>
+                          <pic:cNvPicPr/>
+                        </pic:nvPicPr>
+                        <pic:blipFill>
+                          <a:blip r:embed="rId6" cstate="print">
+                            <a:extLst>
+                              <a:ext uri="{28A0092B-C50C-407E-A947-70E740481C1C}">
+                                <a14:useLocalDpi xmlns:a14="http://schemas.microsoft.com/office/drawing/2010/main" val="0"/>
+                              </a:ext>
+                            </a:extLst>
+                          </a:blip>
+                          <a:stretch>
+                            <a:fillRect/>
+                          </a:stretch>
+                        </pic:blipFill>
+                        <pic:spPr>
+                          <a:xfrm>
+                            <a:off x="0" y="0"/>
+                            <a:ext cx="2652882" cy="1989822"/>
+                          </a:xfrm>
+                          <a:prstGeom prst="rect">
+                            <a:avLst/>
+                          </a:prstGeom>
+                        </pic:spPr>
+                      </pic:pic>
+                    </a:graphicData>
+                  </a:graphic>
+                </wp:inline>
+              </w:drawing>
+            </w:r>
+          </w:p>
+          <w:p>
+            <w:pPr>
+              <w:widowControl/>
+              <w:jc w:val="center"/>
+              <w:rPr>
+                <w:rFonts w:ascii="Times New Roman" w:eastAsia="宋体" w:hAnsi="Times New Roman" w:cs="Times New Roman" w:hint="eastAsia"/>
+                <w:kern w:val="0"/>
+                <w:szCs w:val="21"/>
+              </w:rPr>
+            </w:pPr>
+            <w:r>
+              <w:rPr>
+                <w:rFonts w:ascii="Times New Roman" w:eastAsia="宋体" w:hAnsi="Times New Roman" w:cs="Times New Roman" w:hint="eastAsia"/>
+                <w:kern w:val="0"/>
+                <w:szCs w:val="21"/>
+              </w:rPr>
+              <w:t>T</w:t>
+            </w:r>
+            <w:r>
+              <w:rPr>
+                <w:rFonts w:ascii="Times New Roman" w:eastAsia="宋体" w:hAnsi="Times New Roman" w:cs="Times New Roman"/>
+                <w:kern w:val="0"/>
+                <w:szCs w:val="21"/>
+              </w:rPr>
+              <w:t>op View</w:t>
+            </w:r>
+          </w:p>
+        </w:tc>
+      </w:tr>
+    </w:tbl>
+    <w:p>
+      <w:pPr>
+        <w:widowControl/>
+        <w:jc w:val="left"/>
+        <w:rPr>
+          <w:rFonts w:ascii="Times New Roman" w:eastAsia="宋体" w:hAnsi="Times New Roman" w:cs="Times New Roman" w:hint="eastAsia"/>
+          <w:kern w:val="0"/>
+          <w:szCs w:val="21"/>
+        </w:rPr>
+      </w:pPr>
+    </w:p>
+    <w:p>
+      <w:pPr>
+        <w:widowControl/>
+        <w:jc w:val="left"/>
+        <w:rPr>
+          <w:rFonts w:ascii="Times New Roman" w:eastAsia="宋体" w:hAnsi="Times New Roman" w:cs="Times New Roman"/>
+          <w:kern w:val="0"/>
+          <w:szCs w:val="21"/>
+        </w:rPr>
+      </w:pPr>
+      <w:r>
+        <w:rPr>
+          <w:rFonts w:ascii="Times New Roman" w:eastAsia="宋体" w:hAnsi="Times New Roman" w:cs="Times New Roman"/>
+          <w:kern w:val="0"/>
+          <w:szCs w:val="21"/>
+        </w:rPr>
+        <w:t xml:space="preserve">Change </w:t>
+      </w:r>
+      <w:r>
+        <w:rPr>
+          <w:rFonts w:ascii="Times New Roman" w:eastAsia="宋体" w:hAnsi="Times New Roman" w:cs="Times New Roman"/>
+          <w:kern w:val="0"/>
+          <w:szCs w:val="21"/>
+        </w:rPr>
+        <w:t xml:space="preserve">the </w:t>
+      </w:r>
+      <w:r>
+        <w:rPr>
+          <w:rFonts w:ascii="Times New Roman" w:eastAsia="宋体" w:hAnsi="Times New Roman" w:cs="Times New Roman"/>
+          <w:kern w:val="0"/>
+          <w:szCs w:val="21"/>
+        </w:rPr>
+        <w:t xml:space="preserve">hh </w:t>
+      </w:r>
+      <w:r>
+        <w:rPr>
+          <w:rFonts w:ascii="Times New Roman" w:eastAsia="宋体" w:hAnsi="Times New Roman" w:cs="Times New Roman"/>
+          <w:kern w:val="0"/>
+          <w:szCs w:val="21"/>
+        </w:rPr>
+        <w:t xml:space="preserve">value </w:t>
+      </w:r>
+      <w:r>
+        <w:rPr>
+          <w:rFonts w:ascii="Times New Roman" w:eastAsia="宋体" w:hAnsi="Times New Roman" w:cs="Times New Roman"/>
+          <w:kern w:val="0"/>
+          <w:szCs w:val="21"/>
+        </w:rPr>
+        <w:t xml:space="preserve">from </w:t>
+      </w:r>
+      <w:r>
+        <w:rPr>
+          <w:rFonts w:ascii="Times New Roman" w:eastAsia="宋体" w:hAnsi="Times New Roman" w:cs="Times New Roman"/>
+          <w:kern w:val="0"/>
+          <w:szCs w:val="21"/>
+        </w:rPr>
+        <w:t>1/</w:t>
+      </w:r>
+      <w:r>
+        <w:rPr>
+          <w:rFonts w:ascii="Times New Roman" w:eastAsia="宋体" w:hAnsi="Times New Roman" w:cs="Times New Roman"/>
+          <w:kern w:val="0"/>
+          <w:szCs w:val="21"/>
+        </w:rPr>
+        <w:t xml:space="preserve">10 to </w:t>
+      </w:r>
+      <w:r>
+        <w:rPr>
+          <w:rFonts w:ascii="Times New Roman" w:eastAsia="宋体" w:hAnsi="Times New Roman" w:cs="Times New Roman"/>
+          <w:kern w:val="0"/>
+          <w:szCs w:val="21"/>
+        </w:rPr>
+        <w:t>1/</w:t>
+      </w:r>
+      <w:r>
+        <w:rPr>
+          <w:rFonts w:ascii="Times New Roman" w:eastAsia="宋体" w:hAnsi="Times New Roman" w:cs="Times New Roman"/>
+          <w:kern w:val="0"/>
+          <w:szCs w:val="21"/>
+        </w:rPr>
+        <w:t xml:space="preserve">100, </w:t>
+      </w:r>
+      <w:r>
+        <w:rPr>
+          <w:rFonts w:ascii="Times New Roman" w:eastAsia="宋体" w:hAnsi="Times New Roman" w:cs="Times New Roman"/>
+          <w:kern w:val="0"/>
+          <w:szCs w:val="21"/>
+        </w:rPr>
+        <w:t xml:space="preserve">and </w:t>
+      </w:r>
+      <w:r>
+        <w:rPr>
+          <w:rFonts w:ascii="Times New Roman" w:eastAsia="宋体" w:hAnsi="Times New Roman" w:cs="Times New Roman"/>
+          <w:kern w:val="0"/>
+          <w:szCs w:val="21"/>
+        </w:rPr>
+        <w:t>the results as follows:</w:t>
+      </w:r>
+    </w:p>
+    <w:p>
+      <w:pPr>
+        <w:widowControl/>
+        <w:jc w:val="left"/>
+        <w:rPr>
+          <w:rFonts w:ascii="Times New Roman" w:eastAsia="宋体" w:hAnsi="Times New Roman" w:cs="Times New Roman"/>
+          <w:kern w:val="0"/>
+          <w:szCs w:val="21"/>
+        </w:rPr>
+      </w:pPr>
+      <w:r>
+        <w:rPr>
+          <w:rFonts w:ascii="Times New Roman" w:eastAsia="宋体" w:hAnsi="Times New Roman" w:cs="Times New Roman" w:hint="eastAsia"/>
+          <w:kern w:val="0"/>
+          <w:szCs w:val="21"/>
+        </w:rPr>
+        <w:t>L</w:t>
+      </w:r>
+      <w:r>
+        <w:rPr>
+          <w:rFonts w:ascii="Times New Roman" w:eastAsia="宋体" w:hAnsi="Times New Roman" w:cs="Times New Roman"/>
+          <w:kern w:val="0"/>
+          <w:szCs w:val="21"/>
+        </w:rPr>
+        <w:t xml:space="preserve">2error </w:t>
+      </w:r>
+      <w:r>
+        <w:rPr>
+          <w:rFonts w:ascii="Times New Roman" w:eastAsia="宋体" w:hAnsi="Times New Roman" w:cs="Times New Roman"/>
+          <w:kern w:val="0"/>
+          <w:szCs w:val="21"/>
+        </w:rPr>
+        <w:t>will shrink by a factor of 100</w:t>
+      </w:r>
+      <w:r>
+        <w:rPr>
+          <w:rFonts w:ascii="Times New Roman" w:eastAsia="宋体" w:hAnsi="Times New Roman" w:cs="Times New Roman"/>
+          <w:kern w:val="0"/>
+          <w:szCs w:val="21"/>
+        </w:rPr>
+        <w:t>, while H1error by a factor of 10.</w:t>
+      </w:r>
+    </w:p>
+    <w:p>
+      <w:pPr>
+        <w:widowControl/>
+        <w:jc w:val="left"/>
+        <w:rPr>
+          <w:rFonts w:ascii="Times New Roman" w:eastAsia="宋体" w:hAnsi="Times New Roman" w:cs="Times New Roman" w:hint="eastAsia"/>
+          <w:kern w:val="0"/>
+          <w:szCs w:val="21"/>
+        </w:rPr>
+      </w:pPr>
+      <w:r>
+        <w:rPr>
+          <w:rFonts w:ascii="Times New Roman" w:eastAsia="宋体" w:hAnsi="Times New Roman" w:cs="Times New Roman" w:hint="eastAsia"/>
+          <w:kern w:val="0"/>
+          <w:szCs w:val="21"/>
+        </w:rPr>
+        <w:t>T</w:t>
+      </w:r>
+      <w:r>
+        <w:rPr>
+          <w:rFonts w:ascii="Times New Roman" w:eastAsia="宋体" w:hAnsi="Times New Roman" w:cs="Times New Roman"/>
+          <w:kern w:val="0"/>
+          <w:szCs w:val="21"/>
+        </w:rPr>
+        <w:t>he slopes of the log(Error) vs log(hh) line should be 2 and 1 respectively.</w:t>
+      </w:r>
+    </w:p>
+    <w:p>
+      <w:pPr>
+        <w:widowControl/>
+        <w:jc w:val="left"/>
+        <w:rPr>
+          <w:rFonts w:ascii="Times New Roman" w:eastAsia="宋体" w:hAnsi="Times New Roman" w:cs="Times New Roman"/>
+          <w:kern w:val="0"/>
+          <w:szCs w:val="21"/>
+        </w:rPr>
+      </w:pPr>
+    </w:p>
+    <w:p>
+      <w:pPr>
+        <w:widowControl/>
+        <w:jc w:val="left"/>
+        <w:rPr>
+          <w:rFonts w:ascii="Times New Roman" w:eastAsia="宋体" w:hAnsi="Times New Roman" w:cs="Times New Roman" w:hint="eastAsia"/>
+          <w:kern w:val="0"/>
+          <w:szCs w:val="21"/>
+        </w:rPr>
+      </w:pPr>
+      <w:r>
+        <w:rPr>
+          <w:rFonts w:ascii="Times New Roman" w:eastAsia="宋体" w:hAnsi="Times New Roman" w:cs="Times New Roman"/>
+          <w:kern w:val="0"/>
+          <w:szCs w:val="21"/>
+        </w:rPr>
+        <w:t>Plot the figure as follows:</w:t>
+      </w:r>
+    </w:p>
+    <w:tbl>
+      <w:tblPr>
+        <w:tblStyle w:val="a5"/>
+        <w:tblW w:w="0" w:type="auto"/>
+        <w:tblLook w:val="04A0" w:firstRow="1" w:lastRow="0" w:firstColumn="1" w:lastColumn="0" w:noHBand="0" w:noVBand="1"/>
+      </w:tblPr>
+      <w:tblGrid>
+        <w:gridCol w:w="4119"/>
+        <w:gridCol w:w="4177"/>
+      </w:tblGrid>
+      <w:tr>
+        <w:tc>
+          <w:tcPr>
+            <w:tcW w:w="4148" w:type="dxa"/>
+          </w:tcPr>
+          <w:p>
+            <w:pPr>
+              <w:widowControl/>
+              <w:jc w:val="left"/>
+              <w:rPr>
+                <w:rFonts w:ascii="Times New Roman" w:eastAsia="宋体" w:hAnsi="Times New Roman" w:cs="Times New Roman"/>
+                <w:kern w:val="0"/>
+                <w:szCs w:val="21"/>
+              </w:rPr>
+            </w:pPr>
+            <w:r>
+              <w:rPr>
+                <w:rFonts w:ascii="Times New Roman" w:eastAsia="宋体" w:hAnsi="Times New Roman" w:cs="Times New Roman"/>
+                <w:noProof/>
+                <w:kern w:val="0"/>
+                <w:szCs w:val="21"/>
+              </w:rPr>
+              <w:drawing>
+                <wp:inline distT="0" distB="0" distL="0" distR="0" wp14:anchorId="638A8917" wp14:editId="2D785E76">
+                  <wp:extent cx="2484208" cy="2632402"/>
+                  <wp:effectExtent l="0" t="0" r="0" b="0"/>
+                  <wp:docPr id="526067989" name="图片 1"/>
+                  <wp:cNvGraphicFramePr>
+                    <a:graphicFrameLocks xmlns:a="http://schemas.openxmlformats.org/drawingml/2006/main" noChangeAspect="1"/>
+                  </wp:cNvGraphicFramePr>
+                  <a:graphic xmlns:a="http://schemas.openxmlformats.org/drawingml/2006/main">
+                    <a:graphicData uri="http://schemas.openxmlformats.org/drawingml/2006/picture">
+                      <pic:pic xmlns:pic="http://schemas.openxmlformats.org/drawingml/2006/picture">
+                        <pic:nvPicPr>
+                          <pic:cNvPr id="526067989" name="图片 526067989"/>
+                          <pic:cNvPicPr/>
+                        </pic:nvPicPr>
+                        <pic:blipFill>
+                          <a:blip r:embed="rId7" cstate="print">
+                            <a:extLst>
+                              <a:ext uri="{28A0092B-C50C-407E-A947-70E740481C1C}">
+                                <a14:useLocalDpi xmlns:a14="http://schemas.microsoft.com/office/drawing/2010/main" val="0"/>
+                              </a:ext>
+                            </a:extLst>
+                          </a:blip>
+                          <a:stretch>
+                            <a:fillRect/>
+                          </a:stretch>
+                        </pic:blipFill>
+                        <pic:spPr>
+                          <a:xfrm>
+                            <a:off x="0" y="0"/>
+                            <a:ext cx="2494527" cy="2643336"/>
                           </a:xfrm>
                           <a:prstGeom prst="rect">
                             <a:avLst/>
@@ -480,7 +632,7 @@
                           <pic:cNvPicPr/>
                         </pic:nvPicPr>
                         <pic:blipFill>
-                          <a:blip r:embed="rId6" cstate="print">
+                          <a:blip r:embed="rId8" cstate="print">
                             <a:extLst>
                               <a:ext uri="{28A0092B-C50C-407E-A947-70E740481C1C}">
                                 <a14:useLocalDpi xmlns:a14="http://schemas.microsoft.com/office/drawing/2010/main" val="0"/>
@@ -510,149 +662,6 @@
         </w:tc>
       </w:tr>
     </w:tbl>
-    <w:p>
-      <w:pPr>
-        <w:widowControl/>
-        <w:jc w:val="left"/>
-        <w:rPr>
-          <w:rFonts w:ascii="Times New Roman" w:eastAsia="宋体" w:hAnsi="Times New Roman" w:cs="Times New Roman"/>
-          <w:kern w:val="0"/>
-          <w:szCs w:val="21"/>
-        </w:rPr>
-      </w:pPr>
-    </w:p>
-    <w:p>
-      <w:pPr>
-        <w:widowControl/>
-        <w:jc w:val="left"/>
-        <w:rPr>
-          <w:rFonts w:ascii="Times New Roman" w:eastAsia="宋体" w:hAnsi="Times New Roman" w:cs="Times New Roman"/>
-          <w:kern w:val="0"/>
-          <w:szCs w:val="21"/>
-        </w:rPr>
-      </w:pPr>
-    </w:p>
-    <w:p>
-      <w:pPr>
-        <w:widowControl/>
-        <w:jc w:val="left"/>
-        <w:rPr>
-          <w:rFonts w:ascii="Times New Roman" w:eastAsia="宋体" w:hAnsi="Times New Roman" w:cs="Times New Roman"/>
-          <w:kern w:val="0"/>
-          <w:szCs w:val="21"/>
-        </w:rPr>
-      </w:pPr>
-    </w:p>
-    <w:p>
-      <w:pPr>
-        <w:widowControl/>
-        <w:jc w:val="left"/>
-        <w:rPr>
-          <w:rFonts w:ascii="Times New Roman" w:eastAsia="宋体" w:hAnsi="Times New Roman" w:cs="Times New Roman"/>
-          <w:kern w:val="0"/>
-          <w:szCs w:val="21"/>
-        </w:rPr>
-      </w:pPr>
-    </w:p>
-    <w:p>
-      <w:pPr>
-        <w:widowControl/>
-        <w:jc w:val="left"/>
-        <w:rPr>
-          <w:rFonts w:ascii="Times New Roman" w:eastAsia="宋体" w:hAnsi="Times New Roman" w:cs="Times New Roman"/>
-          <w:kern w:val="0"/>
-          <w:szCs w:val="21"/>
-        </w:rPr>
-      </w:pPr>
-    </w:p>
-    <w:p>
-      <w:pPr>
-        <w:widowControl/>
-        <w:jc w:val="left"/>
-        <w:rPr>
-          <w:rFonts w:ascii="Times New Roman" w:eastAsia="宋体" w:hAnsi="Times New Roman" w:cs="Times New Roman"/>
-          <w:kern w:val="0"/>
-          <w:szCs w:val="21"/>
-        </w:rPr>
-      </w:pPr>
-    </w:p>
-    <w:p>
-      <w:pPr>
-        <w:widowControl/>
-        <w:jc w:val="left"/>
-        <w:rPr>
-          <w:rFonts w:ascii="Times New Roman" w:eastAsia="宋体" w:hAnsi="Times New Roman" w:cs="Times New Roman"/>
-          <w:kern w:val="0"/>
-          <w:szCs w:val="21"/>
-        </w:rPr>
-      </w:pPr>
-    </w:p>
-    <w:p>
-      <w:pPr>
-        <w:widowControl/>
-        <w:jc w:val="left"/>
-        <w:rPr>
-          <w:rFonts w:ascii="Times New Roman" w:eastAsia="宋体" w:hAnsi="Times New Roman" w:cs="Times New Roman"/>
-          <w:kern w:val="0"/>
-          <w:szCs w:val="21"/>
-        </w:rPr>
-      </w:pPr>
-    </w:p>
-    <w:p>
-      <w:pPr>
-        <w:widowControl/>
-        <w:jc w:val="left"/>
-        <w:rPr>
-          <w:rFonts w:ascii="Times New Roman" w:eastAsia="宋体" w:hAnsi="Times New Roman" w:cs="Times New Roman"/>
-          <w:kern w:val="0"/>
-          <w:szCs w:val="21"/>
-        </w:rPr>
-      </w:pPr>
-    </w:p>
-    <w:p>
-      <w:pPr>
-        <w:widowControl/>
-        <w:jc w:val="left"/>
-        <w:rPr>
-          <w:rFonts w:ascii="Times New Roman" w:eastAsia="宋体" w:hAnsi="Times New Roman" w:cs="Times New Roman"/>
-          <w:kern w:val="0"/>
-          <w:szCs w:val="21"/>
-        </w:rPr>
-      </w:pPr>
-    </w:p>
-    <w:p>
-      <w:pPr>
-        <w:widowControl/>
-        <w:jc w:val="left"/>
-        <w:rPr>
-          <w:rFonts w:ascii="Times New Roman" w:eastAsia="宋体" w:hAnsi="Times New Roman" w:cs="Times New Roman"/>
-          <w:kern w:val="0"/>
-          <w:szCs w:val="21"/>
-        </w:rPr>
-      </w:pPr>
-    </w:p>
-    <w:p>
-      <w:pPr>
-        <w:widowControl/>
-        <w:jc w:val="left"/>
-        <w:rPr>
-          <w:rFonts w:ascii="Times New Roman" w:eastAsia="宋体" w:hAnsi="Times New Roman" w:cs="Times New Roman"/>
-          <w:kern w:val="0"/>
-          <w:szCs w:val="21"/>
-        </w:rPr>
-      </w:pPr>
-    </w:p>
-    <w:p>
-      <w:pPr>
-        <w:widowControl/>
-        <w:jc w:val="left"/>
-        <w:rPr>
-          <w:rFonts w:ascii="Times New Roman" w:eastAsia="宋体" w:hAnsi="Times New Roman" w:cs="Times New Roman"/>
-          <w:kern w:val="0"/>
-          <w:szCs w:val="21"/>
-        </w:rPr>
-      </w:pPr>
-    </w:p>
     <w:p>
       <w:pPr>
         <w:widowControl/>
@@ -1503,7 +1512,7 @@
                           <pic:cNvPicPr/>
                         </pic:nvPicPr>
                         <pic:blipFill>
-                          <a:blip r:embed="rId7" cstate="print">
+                          <a:blip r:embed="rId9" cstate="print">
                             <a:extLst>
                               <a:ext uri="{28A0092B-C50C-407E-A947-70E740481C1C}">
                                 <a14:useLocalDpi xmlns:a14="http://schemas.microsoft.com/office/drawing/2010/main" val="0"/>
@@ -1568,7 +1577,7 @@
                           <pic:cNvPicPr/>
                         </pic:nvPicPr>
                         <pic:blipFill>
-                          <a:blip r:embed="rId8" cstate="print">
+                          <a:blip r:embed="rId10" cstate="print">
                             <a:extLst>
                               <a:ext uri="{28A0092B-C50C-407E-A947-70E740481C1C}">
                                 <a14:useLocalDpi xmlns:a14="http://schemas.microsoft.com/office/drawing/2010/main" val="0"/>
@@ -1633,7 +1642,7 @@
                           <pic:cNvPicPr/>
                         </pic:nvPicPr>
                         <pic:blipFill>
-                          <a:blip r:embed="rId9" cstate="print">
+                          <a:blip r:embed="rId11" cstate="print">
                             <a:extLst>
                               <a:ext uri="{28A0092B-C50C-407E-A947-70E740481C1C}">
                                 <a14:useLocalDpi xmlns:a14="http://schemas.microsoft.com/office/drawing/2010/main" val="0"/>
@@ -1700,7 +1709,7 @@
                           <pic:cNvPicPr/>
                         </pic:nvPicPr>
                         <pic:blipFill>
-                          <a:blip r:embed="rId10" cstate="print">
+                          <a:blip r:embed="rId12" cstate="print">
                             <a:extLst>
                               <a:ext uri="{28A0092B-C50C-407E-A947-70E740481C1C}">
                                 <a14:useLocalDpi xmlns:a14="http://schemas.microsoft.com/office/drawing/2010/main" val="0"/>
@@ -1765,7 +1774,7 @@
                           <pic:cNvPicPr/>
                         </pic:nvPicPr>
                         <pic:blipFill>
-                          <a:blip r:embed="rId11" cstate="print">
+                          <a:blip r:embed="rId13" cstate="print">
                             <a:extLst>
                               <a:ext uri="{28A0092B-C50C-407E-A947-70E740481C1C}">
                                 <a14:useLocalDpi xmlns:a14="http://schemas.microsoft.com/office/drawing/2010/main" val="0"/>
@@ -1830,7 +1839,7 @@
                           <pic:cNvPicPr/>
                         </pic:nvPicPr>
                         <pic:blipFill>
-                          <a:blip r:embed="rId12" cstate="print">
+                          <a:blip r:embed="rId14" cstate="print">
                             <a:extLst>
                               <a:ext uri="{28A0092B-C50C-407E-A947-70E740481C1C}">
                                 <a14:useLocalDpi xmlns:a14="http://schemas.microsoft.com/office/drawing/2010/main" val="0"/>
@@ -1897,7 +1906,7 @@
                           <pic:cNvPicPr/>
                         </pic:nvPicPr>
                         <pic:blipFill>
-                          <a:blip r:embed="rId13" cstate="print">
+                          <a:blip r:embed="rId15" cstate="print">
                             <a:extLst>
                               <a:ext uri="{28A0092B-C50C-407E-A947-70E740481C1C}">
                                 <a14:useLocalDpi xmlns:a14="http://schemas.microsoft.com/office/drawing/2010/main" val="0"/>
@@ -1963,7 +1972,7 @@
                           <pic:cNvPicPr/>
                         </pic:nvPicPr>
                         <pic:blipFill>
-                          <a:blip r:embed="rId14" cstate="print">
+                          <a:blip r:embed="rId16" cstate="print">
                             <a:extLst>
                               <a:ext uri="{28A0092B-C50C-407E-A947-70E740481C1C}">
                                 <a14:useLocalDpi xmlns:a14="http://schemas.microsoft.com/office/drawing/2010/main" val="0"/>
@@ -2028,7 +2037,7 @@
                           <pic:cNvPicPr/>
                         </pic:nvPicPr>
                         <pic:blipFill>
-                          <a:blip r:embed="rId15" cstate="print">
+                          <a:blip r:embed="rId17" cstate="print">
                             <a:extLst>
                               <a:ext uri="{28A0092B-C50C-407E-A947-70E740481C1C}">
                                 <a14:useLocalDpi xmlns:a14="http://schemas.microsoft.com/office/drawing/2010/main" val="0"/>
@@ -2095,7 +2104,7 @@
                           <pic:cNvPicPr/>
                         </pic:nvPicPr>
                         <pic:blipFill>
-                          <a:blip r:embed="rId16" cstate="print">
+                          <a:blip r:embed="rId18" cstate="print">
                             <a:extLst>
                               <a:ext uri="{28A0092B-C50C-407E-A947-70E740481C1C}">
                                 <a14:useLocalDpi xmlns:a14="http://schemas.microsoft.com/office/drawing/2010/main" val="0"/>
@@ -2160,7 +2169,7 @@
                           <pic:cNvPicPr/>
                         </pic:nvPicPr>
                         <pic:blipFill>
-                          <a:blip r:embed="rId17" cstate="print">
+                          <a:blip r:embed="rId19" cstate="print">
                             <a:extLst>
                               <a:ext uri="{28A0092B-C50C-407E-A947-70E740481C1C}">
                                 <a14:useLocalDpi xmlns:a14="http://schemas.microsoft.com/office/drawing/2010/main" val="0"/>
@@ -2225,7 +2234,7 @@
                           <pic:cNvPicPr/>
                         </pic:nvPicPr>
                         <pic:blipFill>
-                          <a:blip r:embed="rId18" cstate="print">
+                          <a:blip r:embed="rId20" cstate="print">
                             <a:extLst>
                               <a:ext uri="{28A0092B-C50C-407E-A947-70E740481C1C}">
                                 <a14:useLocalDpi xmlns:a14="http://schemas.microsoft.com/office/drawing/2010/main" val="0"/>
@@ -3260,7 +3269,7 @@
                           </pic:cNvPicPr>
                         </pic:nvPicPr>
                         <pic:blipFill>
-                          <a:blip r:embed="rId19" cstate="print">
+                          <a:blip r:embed="rId21" cstate="print">
                             <a:extLst>
                               <a:ext uri="{28A0092B-C50C-407E-A947-70E740481C1C}">
                                 <a14:useLocalDpi xmlns:a14="http://schemas.microsoft.com/office/drawing/2010/main" val="0"/>
@@ -3397,7 +3406,7 @@
                           </pic:cNvPicPr>
                         </pic:nvPicPr>
                         <pic:blipFill>
-                          <a:blip r:embed="rId20" cstate="print">
+                          <a:blip r:embed="rId22" cstate="print">
                             <a:extLst>
                               <a:ext uri="{28A0092B-C50C-407E-A947-70E740481C1C}">
                                 <a14:useLocalDpi xmlns:a14="http://schemas.microsoft.com/office/drawing/2010/main" val="0"/>
@@ -4118,7 +4127,7 @@
                           </pic:cNvPicPr>
                         </pic:nvPicPr>
                         <pic:blipFill>
-                          <a:blip r:embed="rId21" cstate="print">
+                          <a:blip r:embed="rId23" cstate="print">
                             <a:extLst>
                               <a:ext uri="{28A0092B-C50C-407E-A947-70E740481C1C}">
                                 <a14:useLocalDpi xmlns:a14="http://schemas.microsoft.com/office/drawing/2010/main" val="0"/>
@@ -4213,7 +4222,7 @@
                           </pic:cNvPicPr>
                         </pic:nvPicPr>
                         <pic:blipFill>
-                          <a:blip r:embed="rId22" cstate="print">
+                          <a:blip r:embed="rId24" cstate="print">
                             <a:extLst>
                               <a:ext uri="{28A0092B-C50C-407E-A947-70E740481C1C}">
                                 <a14:useLocalDpi xmlns:a14="http://schemas.microsoft.com/office/drawing/2010/main" val="0"/>
@@ -4310,7 +4319,7 @@
                           </pic:cNvPicPr>
                         </pic:nvPicPr>
                         <pic:blipFill>
-                          <a:blip r:embed="rId23" cstate="print">
+                          <a:blip r:embed="rId25" cstate="print">
                             <a:extLst>
                               <a:ext uri="{28A0092B-C50C-407E-A947-70E740481C1C}">
                                 <a14:useLocalDpi xmlns:a14="http://schemas.microsoft.com/office/drawing/2010/main" val="0"/>
@@ -4405,7 +4414,7 @@
                           </pic:cNvPicPr>
                         </pic:nvPicPr>
                         <pic:blipFill>
-                          <a:blip r:embed="rId24" cstate="print">
+                          <a:blip r:embed="rId26" cstate="print">
                             <a:extLst>
                               <a:ext uri="{28A0092B-C50C-407E-A947-70E740481C1C}">
                                 <a14:useLocalDpi xmlns:a14="http://schemas.microsoft.com/office/drawing/2010/main" val="0"/>
@@ -4502,7 +4511,7 @@
                           </pic:cNvPicPr>
                         </pic:nvPicPr>
                         <pic:blipFill>
-                          <a:blip r:embed="rId25" cstate="print">
+                          <a:blip r:embed="rId27" cstate="print">
                             <a:extLst>
                               <a:ext uri="{28A0092B-C50C-407E-A947-70E740481C1C}">
                                 <a14:useLocalDpi xmlns:a14="http://schemas.microsoft.com/office/drawing/2010/main" val="0"/>
@@ -4597,7 +4606,7 @@
                           </pic:cNvPicPr>
                         </pic:nvPicPr>
                         <pic:blipFill>
-                          <a:blip r:embed="rId26" cstate="print">
+                          <a:blip r:embed="rId28" cstate="print">
                             <a:extLst>
                               <a:ext uri="{28A0092B-C50C-407E-A947-70E740481C1C}">
                                 <a14:useLocalDpi xmlns:a14="http://schemas.microsoft.com/office/drawing/2010/main" val="0"/>
@@ -4832,7 +4841,7 @@
                           </pic:cNvPicPr>
                         </pic:nvPicPr>
                         <pic:blipFill>
-                          <a:blip r:embed="rId27" cstate="print">
+                          <a:blip r:embed="rId29" cstate="print">
                             <a:extLst>
                               <a:ext uri="{28A0092B-C50C-407E-A947-70E740481C1C}">
                                 <a14:useLocalDpi xmlns:a14="http://schemas.microsoft.com/office/drawing/2010/main" val="0"/>
@@ -4984,7 +4993,7 @@
                           </pic:cNvPicPr>
                         </pic:nvPicPr>
                         <pic:blipFill>
-                          <a:blip r:embed="rId28" cstate="print">
+                          <a:blip r:embed="rId30" cstate="print">
                             <a:extLst>
                               <a:ext uri="{28A0092B-C50C-407E-A947-70E740481C1C}">
                                 <a14:useLocalDpi xmlns:a14="http://schemas.microsoft.com/office/drawing/2010/main" val="0"/>
@@ -5090,7 +5099,7 @@
                           </pic:cNvPicPr>
                         </pic:nvPicPr>
                         <pic:blipFill>
-                          <a:blip r:embed="rId29" cstate="print">
+                          <a:blip r:embed="rId31" cstate="print">
                             <a:extLst>
                               <a:ext uri="{28A0092B-C50C-407E-A947-70E740481C1C}">
                                 <a14:useLocalDpi xmlns:a14="http://schemas.microsoft.com/office/drawing/2010/main" val="0"/>
@@ -5194,7 +5203,7 @@
                           </pic:cNvPicPr>
                         </pic:nvPicPr>
                         <pic:blipFill>
-                          <a:blip r:embed="rId30" cstate="print">
+                          <a:blip r:embed="rId32" cstate="print">
                             <a:extLst>
                               <a:ext uri="{28A0092B-C50C-407E-A947-70E740481C1C}">
                                 <a14:useLocalDpi xmlns:a14="http://schemas.microsoft.com/office/drawing/2010/main" val="0"/>
@@ -5300,7 +5309,7 @@
                           </pic:cNvPicPr>
                         </pic:nvPicPr>
                         <pic:blipFill>
-                          <a:blip r:embed="rId31" cstate="print">
+                          <a:blip r:embed="rId33" cstate="print">
                             <a:extLst>
                               <a:ext uri="{28A0092B-C50C-407E-A947-70E740481C1C}">
                                 <a14:useLocalDpi xmlns:a14="http://schemas.microsoft.com/office/drawing/2010/main" val="0"/>
@@ -5404,7 +5413,7 @@
                           </pic:cNvPicPr>
                         </pic:nvPicPr>
                         <pic:blipFill>
-                          <a:blip r:embed="rId32" cstate="print">
+                          <a:blip r:embed="rId34" cstate="print">
                             <a:extLst>
                               <a:ext uri="{28A0092B-C50C-407E-A947-70E740481C1C}">
                                 <a14:useLocalDpi xmlns:a14="http://schemas.microsoft.com/office/drawing/2010/main" val="0"/>
@@ -5711,7 +5720,7 @@
                           </pic:cNvPicPr>
                         </pic:nvPicPr>
                         <pic:blipFill>
-                          <a:blip r:embed="rId33" cstate="print">
+                          <a:blip r:embed="rId35" cstate="print">
                             <a:extLst>
                               <a:ext uri="{28A0092B-C50C-407E-A947-70E740481C1C}">
                                 <a14:useLocalDpi xmlns:a14="http://schemas.microsoft.com/office/drawing/2010/main" val="0"/>
@@ -5815,7 +5824,7 @@
                           </pic:cNvPicPr>
                         </pic:nvPicPr>
                         <pic:blipFill>
-                          <a:blip r:embed="rId34" cstate="print">
+                          <a:blip r:embed="rId36" cstate="print">
                             <a:extLst>
                               <a:ext uri="{28A0092B-C50C-407E-A947-70E740481C1C}">
                                 <a14:useLocalDpi xmlns:a14="http://schemas.microsoft.com/office/drawing/2010/main" val="0"/>
@@ -5921,7 +5930,7 @@
                           </pic:cNvPicPr>
                         </pic:nvPicPr>
                         <pic:blipFill>
-                          <a:blip r:embed="rId35" cstate="print">
+                          <a:blip r:embed="rId37" cstate="print">
                             <a:extLst>
                               <a:ext uri="{28A0092B-C50C-407E-A947-70E740481C1C}">
                                 <a14:useLocalDpi xmlns:a14="http://schemas.microsoft.com/office/drawing/2010/main" val="0"/>
@@ -6025,7 +6034,7 @@
                           </pic:cNvPicPr>
                         </pic:nvPicPr>
                         <pic:blipFill>
-                          <a:blip r:embed="rId36" cstate="print">
+                          <a:blip r:embed="rId38" cstate="print">
                             <a:extLst>
                               <a:ext uri="{28A0092B-C50C-407E-A947-70E740481C1C}">
                                 <a14:useLocalDpi xmlns:a14="http://schemas.microsoft.com/office/drawing/2010/main" val="0"/>
@@ -6131,7 +6140,7 @@
                           </pic:cNvPicPr>
                         </pic:nvPicPr>
                         <pic:blipFill>
-                          <a:blip r:embed="rId37" cstate="print">
+                          <a:blip r:embed="rId39" cstate="print">
                             <a:extLst>
                               <a:ext uri="{28A0092B-C50C-407E-A947-70E740481C1C}">
                                 <a14:useLocalDpi xmlns:a14="http://schemas.microsoft.com/office/drawing/2010/main" val="0"/>
@@ -6235,7 +6244,7 @@
                           </pic:cNvPicPr>
                         </pic:nvPicPr>
                         <pic:blipFill>
-                          <a:blip r:embed="rId38" cstate="print">
+                          <a:blip r:embed="rId40" cstate="print">
                             <a:extLst>
                               <a:ext uri="{28A0092B-C50C-407E-A947-70E740481C1C}">
                                 <a14:useLocalDpi xmlns:a14="http://schemas.microsoft.com/office/drawing/2010/main" val="0"/>
@@ -6536,7 +6545,7 @@
                           </pic:cNvPicPr>
                         </pic:nvPicPr>
                         <pic:blipFill>
-                          <a:blip r:embed="rId39" cstate="print">
+                          <a:blip r:embed="rId41" cstate="print">
                             <a:extLst>
                               <a:ext uri="{28A0092B-C50C-407E-A947-70E740481C1C}">
                                 <a14:useLocalDpi xmlns:a14="http://schemas.microsoft.com/office/drawing/2010/main" val="0"/>
@@ -6640,7 +6649,7 @@
                           </pic:cNvPicPr>
                         </pic:nvPicPr>
                         <pic:blipFill>
-                          <a:blip r:embed="rId40" cstate="print">
+                          <a:blip r:embed="rId42" cstate="print">
                             <a:extLst>
                               <a:ext uri="{28A0092B-C50C-407E-A947-70E740481C1C}">
                                 <a14:useLocalDpi xmlns:a14="http://schemas.microsoft.com/office/drawing/2010/main" val="0"/>
@@ -6746,7 +6755,7 @@
                           </pic:cNvPicPr>
                         </pic:nvPicPr>
                         <pic:blipFill>
-                          <a:blip r:embed="rId41" cstate="print">
+                          <a:blip r:embed="rId43" cstate="print">
                             <a:extLst>
                               <a:ext uri="{28A0092B-C50C-407E-A947-70E740481C1C}">
                                 <a14:useLocalDpi xmlns:a14="http://schemas.microsoft.com/office/drawing/2010/main" val="0"/>
@@ -6850,7 +6859,7 @@
                           </pic:cNvPicPr>
                         </pic:nvPicPr>
                         <pic:blipFill>
-                          <a:blip r:embed="rId42" cstate="print">
+                          <a:blip r:embed="rId44" cstate="print">
                             <a:extLst>
                               <a:ext uri="{28A0092B-C50C-407E-A947-70E740481C1C}">
                                 <a14:useLocalDpi xmlns:a14="http://schemas.microsoft.com/office/drawing/2010/main" val="0"/>
@@ -6956,7 +6965,7 @@
                           </pic:cNvPicPr>
                         </pic:nvPicPr>
                         <pic:blipFill>
-                          <a:blip r:embed="rId43" cstate="print">
+                          <a:blip r:embed="rId45" cstate="print">
                             <a:extLst>
                               <a:ext uri="{28A0092B-C50C-407E-A947-70E740481C1C}">
                                 <a14:useLocalDpi xmlns:a14="http://schemas.microsoft.com/office/drawing/2010/main" val="0"/>
@@ -7060,7 +7069,7 @@
                           </pic:cNvPicPr>
                         </pic:nvPicPr>
                         <pic:blipFill>
-                          <a:blip r:embed="rId44" cstate="print">
+                          <a:blip r:embed="rId46" cstate="print">
                             <a:extLst>
                               <a:ext uri="{28A0092B-C50C-407E-A947-70E740481C1C}">
                                 <a14:useLocalDpi xmlns:a14="http://schemas.microsoft.com/office/drawing/2010/main" val="0"/>

</xml_diff>